<commit_message>
Documentation for v 1.01 Release
</commit_message>
<xml_diff>
--- a/README.docx
+++ b/README.docx
@@ -85,7 +85,7 @@
         </w:rPr>
         <w:t xml:space="preserve"> is for </w:t>
       </w:r>
-      <w:hyperlink r:id="rId5" w:history="1">
+      <w:hyperlink r:id="rId6" w:history="1">
         <w:proofErr w:type="spellStart"/>
         <w:r>
           <w:rPr>
@@ -215,13 +215,7 @@
         <w:rPr>
           <w:rFonts w:ascii="Verdana" w:eastAsia="Times New Roman" w:hAnsi="Verdana"/>
         </w:rPr>
-        <w:t>MuseSc</w:t>
-      </w:r>
-      <w:r>
-        <w:rPr>
-          <w:rFonts w:ascii="Verdana" w:eastAsia="Times New Roman" w:hAnsi="Verdana"/>
-        </w:rPr>
-        <w:t>ore</w:t>
+        <w:t>MuseScore</w:t>
       </w:r>
       <w:proofErr w:type="spellEnd"/>
       <w:r>
@@ -249,7 +243,7 @@
         </w:rPr>
         <w:t xml:space="preserve">Place the files in the </w:t>
       </w:r>
-      <w:hyperlink r:id="rId6" w:history="1">
+      <w:hyperlink r:id="rId7" w:history="1">
         <w:proofErr w:type="spellStart"/>
         <w:r>
           <w:rPr>
@@ -405,13 +399,7 @@
         <w:rPr>
           <w:rFonts w:ascii="Verdana" w:hAnsi="Verdana"/>
         </w:rPr>
-        <w:t>When you are ready to create a Bells Used Chart, s</w:t>
-      </w:r>
-      <w:r>
-        <w:rPr>
-          <w:rFonts w:ascii="Verdana" w:hAnsi="Verdana"/>
-        </w:rPr>
-        <w:t xml:space="preserve">elect it from the </w:t>
+        <w:t xml:space="preserve">When you are ready to create a Bells Used Chart, select it from the </w:t>
       </w:r>
       <w:proofErr w:type="spellStart"/>
       <w:r>
@@ -459,7 +447,7 @@
                     </pic:cNvPicPr>
                   </pic:nvPicPr>
                   <pic:blipFill>
-                    <a:blip r:embed="rId7" cstate="print"/>
+                    <a:blip r:embed="rId8" cstate="print"/>
                     <a:stretch>
                       <a:fillRect/>
                     </a:stretch>
@@ -499,13 +487,7 @@
         <w:rPr>
           <w:rFonts w:ascii="Verdana" w:hAnsi="Verdana"/>
         </w:rPr>
-        <w:t>There are several options that can be s</w:t>
-      </w:r>
-      <w:r>
-        <w:rPr>
-          <w:rFonts w:ascii="Verdana" w:hAnsi="Verdana"/>
-        </w:rPr>
-        <w:t xml:space="preserve">elected each time the </w:t>
+        <w:t xml:space="preserve">There are several options that can be selected each time the </w:t>
       </w:r>
       <w:proofErr w:type="spellStart"/>
       <w:r>
@@ -563,6 +545,7 @@
         <w:rPr>
           <w:rFonts w:ascii="Verdana" w:eastAsia="Times New Roman" w:hAnsi="Verdana"/>
         </w:rPr>
+        <w:lastRenderedPageBreak/>
         <w:t>Score</w:t>
       </w:r>
     </w:p>
@@ -608,7 +591,6 @@
           <w:rFonts w:ascii="Verdana" w:hAnsi="Verdana"/>
           <w:noProof/>
         </w:rPr>
-        <w:lastRenderedPageBreak/>
         <w:drawing>
           <wp:inline distT="0" distB="0" distL="0" distR="0">
             <wp:extent cx="3457575" cy="2076450"/>
@@ -622,125 +604,6 @@
                 <pic:pic xmlns:pic="http://schemas.openxmlformats.org/drawingml/2006/picture">
                   <pic:nvPicPr>
                     <pic:cNvPr id="0" name="Picture 2" descr="Dialog at defaults"/>
-                    <pic:cNvPicPr>
-                      <a:picLocks noChangeAspect="1" noChangeArrowheads="1"/>
-                    </pic:cNvPicPr>
-                  </pic:nvPicPr>
-                  <pic:blipFill>
-                    <a:blip r:link="rId8" cstate="print"/>
-                    <a:srcRect/>
-                    <a:stretch>
-                      <a:fillRect/>
-                    </a:stretch>
-                  </pic:blipFill>
-                  <pic:spPr bwMode="auto">
-                    <a:xfrm>
-                      <a:off x="0" y="0"/>
-                      <a:ext cx="3457575" cy="2076450"/>
-                    </a:xfrm>
-                    <a:prstGeom prst="rect">
-                      <a:avLst/>
-                    </a:prstGeom>
-                    <a:noFill/>
-                    <a:ln w="9525">
-                      <a:noFill/>
-                      <a:miter lim="800000"/>
-                      <a:headEnd/>
-                      <a:tailEnd/>
-                    </a:ln>
-                  </pic:spPr>
-                </pic:pic>
-              </a:graphicData>
-            </a:graphic>
-          </wp:inline>
-        </w:drawing>
-      </w:r>
-    </w:p>
-    <w:p>
-      <w:pPr>
-        <w:pStyle w:val="NormalWeb"/>
-        <w:divId w:val="222637868"/>
-        <w:rPr>
-          <w:rFonts w:ascii="Verdana" w:hAnsi="Verdana"/>
-        </w:rPr>
-      </w:pPr>
-      <w:r>
-        <w:rPr>
-          <w:rFonts w:ascii="Verdana" w:hAnsi="Verdana"/>
-        </w:rPr>
-        <w:t xml:space="preserve">By default the </w:t>
-      </w:r>
-      <w:proofErr w:type="spellStart"/>
-      <w:r>
-        <w:rPr>
-          <w:rFonts w:ascii="Verdana" w:hAnsi="Verdana"/>
-        </w:rPr>
-        <w:t>plugin</w:t>
-      </w:r>
-      <w:proofErr w:type="spellEnd"/>
-      <w:r>
-        <w:rPr>
-          <w:rFonts w:ascii="Verdana" w:hAnsi="Verdana"/>
-        </w:rPr>
-        <w:t xml:space="preserve"> will create a score with the Piano as the instrument. See </w:t>
-      </w:r>
-      <w:hyperlink w:anchor="blankname" w:history="1">
-        <w:r>
-          <w:rPr>
-            <w:rStyle w:val="Hyperlink"/>
-            <w:rFonts w:ascii="Verdana" w:hAnsi="Verdana"/>
-          </w:rPr>
-          <w:t>Blank Name Instrument</w:t>
-        </w:r>
-      </w:hyperlink>
-      <w:r>
-        <w:rPr>
-          <w:rFonts w:ascii="Verdana" w:hAnsi="Verdana"/>
-        </w:rPr>
-        <w:t xml:space="preserve"> to create a score without the Piano name.</w:t>
-      </w:r>
-    </w:p>
-    <w:p>
-      <w:pPr>
-        <w:pStyle w:val="Heading4"/>
-        <w:divId w:val="222637868"/>
-        <w:rPr>
-          <w:rFonts w:ascii="Verdana" w:eastAsia="Times New Roman" w:hAnsi="Verdana"/>
-        </w:rPr>
-      </w:pPr>
-      <w:r>
-        <w:rPr>
-          <w:rFonts w:ascii="Verdana" w:eastAsia="Times New Roman" w:hAnsi="Verdana"/>
-        </w:rPr>
-        <w:t>Plain Text</w:t>
-      </w:r>
-    </w:p>
-    <w:p>
-      <w:pPr>
-        <w:pStyle w:val="NormalWeb"/>
-        <w:divId w:val="222637868"/>
-        <w:rPr>
-          <w:rFonts w:ascii="Verdana" w:hAnsi="Verdana"/>
-        </w:rPr>
-      </w:pPr>
-      <w:r>
-        <w:rPr>
-          <w:rFonts w:ascii="Verdana" w:hAnsi="Verdana"/>
-          <w:noProof/>
-        </w:rPr>
-        <w:drawing>
-          <wp:inline distT="0" distB="0" distL="0" distR="0">
-            <wp:extent cx="3457575" cy="2076450"/>
-            <wp:effectExtent l="19050" t="0" r="9525" b="0"/>
-            <wp:docPr id="3" name="Picture 3" descr="Dialog with Text Selected"/>
-            <wp:cNvGraphicFramePr>
-              <a:graphicFrameLocks xmlns:a="http://schemas.openxmlformats.org/drawingml/2006/main" noChangeAspect="1"/>
-            </wp:cNvGraphicFramePr>
-            <a:graphic xmlns:a="http://schemas.openxmlformats.org/drawingml/2006/main">
-              <a:graphicData uri="http://schemas.openxmlformats.org/drawingml/2006/picture">
-                <pic:pic xmlns:pic="http://schemas.openxmlformats.org/drawingml/2006/picture">
-                  <pic:nvPicPr>
-                    <pic:cNvPr id="0" name="Picture 3" descr="Dialog with Text Selected"/>
                     <pic:cNvPicPr>
                       <a:picLocks noChangeAspect="1" noChangeArrowheads="1"/>
                     </pic:cNvPicPr>
@@ -787,93 +650,36 @@
         <w:rPr>
           <w:rFonts w:ascii="Verdana" w:hAnsi="Verdana"/>
         </w:rPr>
-        <w:t>When Plain Text output is selected there are two additional options available:</w:t>
-      </w:r>
-    </w:p>
-    <w:p>
-      <w:pPr>
-        <w:numPr>
-          <w:ilvl w:val="0"/>
-          <w:numId w:val="3"/>
-        </w:numPr>
-        <w:spacing w:before="100" w:beforeAutospacing="1" w:after="100" w:afterAutospacing="1"/>
-        <w:divId w:val="222637868"/>
-        <w:rPr>
-          <w:rFonts w:ascii="Verdana" w:eastAsia="Times New Roman" w:hAnsi="Verdana"/>
-        </w:rPr>
-      </w:pPr>
-      <w:r>
-        <w:rPr>
-          <w:rFonts w:ascii="Verdana" w:eastAsia="Times New Roman" w:hAnsi="Verdana"/>
-        </w:rPr>
-        <w:t xml:space="preserve">Use "Real" sharps and flats: When checked the </w:t>
-      </w:r>
-      <w:proofErr w:type="spellStart"/>
-      <w:r>
-        <w:rPr>
-          <w:rFonts w:ascii="Verdana" w:eastAsia="Times New Roman" w:hAnsi="Verdana"/>
+        <w:t xml:space="preserve">By default the </w:t>
+      </w:r>
+      <w:proofErr w:type="spellStart"/>
+      <w:r>
+        <w:rPr>
+          <w:rFonts w:ascii="Verdana" w:hAnsi="Verdana"/>
         </w:rPr>
         <w:t>plugin</w:t>
       </w:r>
       <w:proofErr w:type="spellEnd"/>
       <w:r>
         <w:rPr>
-          <w:rFonts w:ascii="Verdana" w:eastAsia="Times New Roman" w:hAnsi="Verdana"/>
-        </w:rPr>
-        <w:t xml:space="preserve"> will use Unicode Sharp, Flat, Double Sharp, and Double Flat symbols in text outputs. Unchec</w:t>
-      </w:r>
-      <w:r>
-        <w:rPr>
-          <w:rFonts w:ascii="Verdana" w:eastAsia="Times New Roman" w:hAnsi="Verdana"/>
-        </w:rPr>
-        <w:t xml:space="preserve">k this option if the text is not readable. If this option is unchecked the </w:t>
-      </w:r>
-      <w:proofErr w:type="spellStart"/>
-      <w:r>
-        <w:rPr>
-          <w:rFonts w:ascii="Verdana" w:eastAsia="Times New Roman" w:hAnsi="Verdana"/>
-        </w:rPr>
-        <w:t>plugin</w:t>
-      </w:r>
-      <w:proofErr w:type="spellEnd"/>
-      <w:r>
-        <w:rPr>
-          <w:rFonts w:ascii="Verdana" w:eastAsia="Times New Roman" w:hAnsi="Verdana"/>
-        </w:rPr>
-        <w:t xml:space="preserve"> will output "#" for Sharps and "b" for Flats, utilizing two of each character for Double Sharps and Double Flats</w:t>
-      </w:r>
-    </w:p>
-    <w:p>
-      <w:pPr>
-        <w:numPr>
-          <w:ilvl w:val="0"/>
-          <w:numId w:val="3"/>
-        </w:numPr>
-        <w:spacing w:before="100" w:beforeAutospacing="1" w:after="100" w:afterAutospacing="1"/>
-        <w:divId w:val="222637868"/>
-        <w:rPr>
-          <w:rFonts w:ascii="Verdana" w:eastAsia="Times New Roman" w:hAnsi="Verdana"/>
-        </w:rPr>
-      </w:pPr>
-      <w:r>
-        <w:rPr>
-          <w:rFonts w:ascii="Verdana" w:eastAsia="Times New Roman" w:hAnsi="Verdana"/>
-        </w:rPr>
-        <w:t xml:space="preserve">Copy to Clipboard: When checked, the </w:t>
-      </w:r>
-      <w:proofErr w:type="spellStart"/>
-      <w:r>
-        <w:rPr>
-          <w:rFonts w:ascii="Verdana" w:eastAsia="Times New Roman" w:hAnsi="Verdana"/>
-        </w:rPr>
-        <w:t>plugin</w:t>
-      </w:r>
-      <w:proofErr w:type="spellEnd"/>
-      <w:r>
-        <w:rPr>
-          <w:rFonts w:ascii="Verdana" w:eastAsia="Times New Roman" w:hAnsi="Verdana"/>
-        </w:rPr>
-        <w:t xml:space="preserve"> will copy the Bells Used information to the clipboard instead of saving the information to a file.</w:t>
+          <w:rFonts w:ascii="Verdana" w:hAnsi="Verdana"/>
+        </w:rPr>
+        <w:t xml:space="preserve"> will create a score with the Piano as the instrument. See </w:t>
+      </w:r>
+      <w:hyperlink w:anchor="blankname" w:history="1">
+        <w:r>
+          <w:rPr>
+            <w:rStyle w:val="Hyperlink"/>
+            <w:rFonts w:ascii="Verdana" w:hAnsi="Verdana"/>
+          </w:rPr>
+          <w:t>Blank Name Instrument</w:t>
+        </w:r>
+      </w:hyperlink>
+      <w:r>
+        <w:rPr>
+          <w:rFonts w:ascii="Verdana" w:hAnsi="Verdana"/>
+        </w:rPr>
+        <w:t xml:space="preserve"> to create a score without the Piano name.</w:t>
       </w:r>
     </w:p>
     <w:p>
@@ -888,7 +694,7 @@
         <w:rPr>
           <w:rFonts w:ascii="Verdana" w:eastAsia="Times New Roman" w:hAnsi="Verdana"/>
         </w:rPr>
-        <w:t>CSV</w:t>
+        <w:t>Plain Text</w:t>
       </w:r>
     </w:p>
     <w:p>
@@ -904,12 +710,11 @@
           <w:rFonts w:ascii="Verdana" w:hAnsi="Verdana"/>
           <w:noProof/>
         </w:rPr>
-        <w:lastRenderedPageBreak/>
         <w:drawing>
           <wp:inline distT="0" distB="0" distL="0" distR="0">
             <wp:extent cx="3457575" cy="2076450"/>
             <wp:effectExtent l="19050" t="0" r="9525" b="0"/>
-            <wp:docPr id="4" name="Picture 4" descr="Dialog with CSV Selected"/>
+            <wp:docPr id="3" name="Picture 3" descr="Dialog with Text Selected"/>
             <wp:cNvGraphicFramePr>
               <a:graphicFrameLocks xmlns:a="http://schemas.openxmlformats.org/drawingml/2006/main" noChangeAspect="1"/>
             </wp:cNvGraphicFramePr>
@@ -917,7 +722,7 @@
               <a:graphicData uri="http://schemas.openxmlformats.org/drawingml/2006/picture">
                 <pic:pic xmlns:pic="http://schemas.openxmlformats.org/drawingml/2006/picture">
                   <pic:nvPicPr>
-                    <pic:cNvPr id="0" name="Picture 4" descr="Dialog with CSV Selected"/>
+                    <pic:cNvPr id="0" name="Picture 3" descr="Dialog with Text Selected"/>
                     <pic:cNvPicPr>
                       <a:picLocks noChangeAspect="1" noChangeArrowheads="1"/>
                     </pic:cNvPicPr>
@@ -964,6 +769,177 @@
         <w:rPr>
           <w:rFonts w:ascii="Verdana" w:hAnsi="Verdana"/>
         </w:rPr>
+        <w:t>When Plain Text output is selected there are two additional options available:</w:t>
+      </w:r>
+    </w:p>
+    <w:p>
+      <w:pPr>
+        <w:numPr>
+          <w:ilvl w:val="0"/>
+          <w:numId w:val="3"/>
+        </w:numPr>
+        <w:spacing w:before="100" w:beforeAutospacing="1" w:after="100" w:afterAutospacing="1"/>
+        <w:divId w:val="222637868"/>
+        <w:rPr>
+          <w:rFonts w:ascii="Verdana" w:eastAsia="Times New Roman" w:hAnsi="Verdana"/>
+        </w:rPr>
+      </w:pPr>
+      <w:r>
+        <w:rPr>
+          <w:rFonts w:ascii="Verdana" w:eastAsia="Times New Roman" w:hAnsi="Verdana"/>
+        </w:rPr>
+        <w:t xml:space="preserve">Use "Real" sharps and flats: When checked the </w:t>
+      </w:r>
+      <w:proofErr w:type="spellStart"/>
+      <w:r>
+        <w:rPr>
+          <w:rFonts w:ascii="Verdana" w:eastAsia="Times New Roman" w:hAnsi="Verdana"/>
+        </w:rPr>
+        <w:t>plugin</w:t>
+      </w:r>
+      <w:proofErr w:type="spellEnd"/>
+      <w:r>
+        <w:rPr>
+          <w:rFonts w:ascii="Verdana" w:eastAsia="Times New Roman" w:hAnsi="Verdana"/>
+        </w:rPr>
+        <w:t xml:space="preserve"> will use Unicode Sharp, Flat, Double Sharp, and Double Flat symbols in text outputs. Uncheck this option if the text is not readable. If this option is unchecked the </w:t>
+      </w:r>
+      <w:proofErr w:type="spellStart"/>
+      <w:r>
+        <w:rPr>
+          <w:rFonts w:ascii="Verdana" w:eastAsia="Times New Roman" w:hAnsi="Verdana"/>
+        </w:rPr>
+        <w:t>plugin</w:t>
+      </w:r>
+      <w:proofErr w:type="spellEnd"/>
+      <w:r>
+        <w:rPr>
+          <w:rFonts w:ascii="Verdana" w:eastAsia="Times New Roman" w:hAnsi="Verdana"/>
+        </w:rPr>
+        <w:t xml:space="preserve"> will output "#" for Sharps and "b" for Flats, utilizing two of each character for Double Sharps and Double Flats</w:t>
+      </w:r>
+    </w:p>
+    <w:p>
+      <w:pPr>
+        <w:numPr>
+          <w:ilvl w:val="0"/>
+          <w:numId w:val="3"/>
+        </w:numPr>
+        <w:spacing w:before="100" w:beforeAutospacing="1" w:after="100" w:afterAutospacing="1"/>
+        <w:divId w:val="222637868"/>
+        <w:rPr>
+          <w:rFonts w:ascii="Verdana" w:eastAsia="Times New Roman" w:hAnsi="Verdana"/>
+        </w:rPr>
+      </w:pPr>
+      <w:r>
+        <w:rPr>
+          <w:rFonts w:ascii="Verdana" w:eastAsia="Times New Roman" w:hAnsi="Verdana"/>
+        </w:rPr>
+        <w:t xml:space="preserve">Copy to Clipboard: When checked, the </w:t>
+      </w:r>
+      <w:proofErr w:type="spellStart"/>
+      <w:r>
+        <w:rPr>
+          <w:rFonts w:ascii="Verdana" w:eastAsia="Times New Roman" w:hAnsi="Verdana"/>
+        </w:rPr>
+        <w:t>plugin</w:t>
+      </w:r>
+      <w:proofErr w:type="spellEnd"/>
+      <w:r>
+        <w:rPr>
+          <w:rFonts w:ascii="Verdana" w:eastAsia="Times New Roman" w:hAnsi="Verdana"/>
+        </w:rPr>
+        <w:t xml:space="preserve"> will copy the Bells Used information to the clipboard instead of saving the information to a file.</w:t>
+      </w:r>
+    </w:p>
+    <w:p>
+      <w:pPr>
+        <w:pStyle w:val="Heading4"/>
+        <w:divId w:val="222637868"/>
+        <w:rPr>
+          <w:rFonts w:ascii="Verdana" w:eastAsia="Times New Roman" w:hAnsi="Verdana"/>
+        </w:rPr>
+      </w:pPr>
+      <w:r>
+        <w:rPr>
+          <w:rFonts w:ascii="Verdana" w:eastAsia="Times New Roman" w:hAnsi="Verdana"/>
+        </w:rPr>
+        <w:lastRenderedPageBreak/>
+        <w:t>CSV</w:t>
+      </w:r>
+    </w:p>
+    <w:p>
+      <w:pPr>
+        <w:pStyle w:val="NormalWeb"/>
+        <w:divId w:val="222637868"/>
+        <w:rPr>
+          <w:rFonts w:ascii="Verdana" w:hAnsi="Verdana"/>
+        </w:rPr>
+      </w:pPr>
+      <w:r>
+        <w:rPr>
+          <w:rFonts w:ascii="Verdana" w:hAnsi="Verdana"/>
+          <w:noProof/>
+        </w:rPr>
+        <w:drawing>
+          <wp:inline distT="0" distB="0" distL="0" distR="0">
+            <wp:extent cx="3457575" cy="2076450"/>
+            <wp:effectExtent l="19050" t="0" r="9525" b="0"/>
+            <wp:docPr id="4" name="Picture 4" descr="Dialog with CSV Selected"/>
+            <wp:cNvGraphicFramePr>
+              <a:graphicFrameLocks xmlns:a="http://schemas.openxmlformats.org/drawingml/2006/main" noChangeAspect="1"/>
+            </wp:cNvGraphicFramePr>
+            <a:graphic xmlns:a="http://schemas.openxmlformats.org/drawingml/2006/main">
+              <a:graphicData uri="http://schemas.openxmlformats.org/drawingml/2006/picture">
+                <pic:pic xmlns:pic="http://schemas.openxmlformats.org/drawingml/2006/picture">
+                  <pic:nvPicPr>
+                    <pic:cNvPr id="0" name="Picture 4" descr="Dialog with CSV Selected"/>
+                    <pic:cNvPicPr>
+                      <a:picLocks noChangeAspect="1" noChangeArrowheads="1"/>
+                    </pic:cNvPicPr>
+                  </pic:nvPicPr>
+                  <pic:blipFill>
+                    <a:blip r:link="rId11" cstate="print"/>
+                    <a:srcRect/>
+                    <a:stretch>
+                      <a:fillRect/>
+                    </a:stretch>
+                  </pic:blipFill>
+                  <pic:spPr bwMode="auto">
+                    <a:xfrm>
+                      <a:off x="0" y="0"/>
+                      <a:ext cx="3457575" cy="2076450"/>
+                    </a:xfrm>
+                    <a:prstGeom prst="rect">
+                      <a:avLst/>
+                    </a:prstGeom>
+                    <a:noFill/>
+                    <a:ln w="9525">
+                      <a:noFill/>
+                      <a:miter lim="800000"/>
+                      <a:headEnd/>
+                      <a:tailEnd/>
+                    </a:ln>
+                  </pic:spPr>
+                </pic:pic>
+              </a:graphicData>
+            </a:graphic>
+          </wp:inline>
+        </w:drawing>
+      </w:r>
+    </w:p>
+    <w:p>
+      <w:pPr>
+        <w:pStyle w:val="NormalWeb"/>
+        <w:divId w:val="222637868"/>
+        <w:rPr>
+          <w:rFonts w:ascii="Verdana" w:hAnsi="Verdana"/>
+        </w:rPr>
+      </w:pPr>
+      <w:r>
+        <w:rPr>
+          <w:rFonts w:ascii="Verdana" w:hAnsi="Verdana"/>
+        </w:rPr>
         <w:t>When CSV output is selected, all the plain text options are available, and an additional option is available:</w:t>
       </w:r>
     </w:p>
@@ -983,13 +959,7 @@
         <w:rPr>
           <w:rFonts w:ascii="Verdana" w:eastAsia="Times New Roman" w:hAnsi="Verdana"/>
         </w:rPr>
-        <w:t>Include Header Row: When checked, the firs</w:t>
-      </w:r>
-      <w:r>
-        <w:rPr>
-          <w:rFonts w:ascii="Verdana" w:eastAsia="Times New Roman" w:hAnsi="Verdana"/>
-        </w:rPr>
-        <w:t xml:space="preserve">t row of the CSV file will have a header describing each of the columns. </w:t>
+        <w:t xml:space="preserve">Include Header Row: When checked, the first row of the CSV file will have a header describing each of the columns. </w:t>
       </w:r>
     </w:p>
     <w:p>
@@ -1047,13 +1017,7 @@
         <w:rPr>
           <w:rFonts w:ascii="Verdana" w:hAnsi="Verdana"/>
         </w:rPr>
-        <w:t xml:space="preserve"> will automatically detect the minimum octave set required to play the piece, and i</w:t>
-      </w:r>
-      <w:r>
-        <w:rPr>
-          <w:rFonts w:ascii="Verdana" w:hAnsi="Verdana"/>
-        </w:rPr>
-        <w:t xml:space="preserve">t will print the notes that are not needed from this set. This </w:t>
+        <w:t xml:space="preserve"> will automatically detect the minimum octave set required to play the piece, and it will print the notes that are not needed from this set. This </w:t>
       </w:r>
       <w:proofErr w:type="spellStart"/>
       <w:r>
@@ -1113,6 +1077,7 @@
         <w:rPr>
           <w:rFonts w:ascii="Verdana" w:eastAsia="Times New Roman" w:hAnsi="Verdana"/>
         </w:rPr>
+        <w:lastRenderedPageBreak/>
         <w:t>Preferences</w:t>
       </w:r>
     </w:p>
@@ -1147,7 +1112,7 @@
                     </pic:cNvPicPr>
                   </pic:nvPicPr>
                   <pic:blipFill>
-                    <a:blip r:link="rId11" cstate="print"/>
+                    <a:blip r:link="rId12" cstate="print"/>
                     <a:srcRect/>
                     <a:stretch>
                       <a:fillRect/>
@@ -1221,7 +1186,6 @@
         <w:rPr>
           <w:rFonts w:ascii="Verdana" w:eastAsia="Times New Roman" w:hAnsi="Verdana"/>
         </w:rPr>
-        <w:lastRenderedPageBreak/>
         <w:t xml:space="preserve">Use Blank Name Instrument: Uses an instrument without a title instead of the Piano. To function properly, the instrument must be installed as described in the </w:t>
       </w:r>
       <w:hyperlink w:anchor="_Blank_Name_Instrument" w:history="1">
@@ -1230,21 +1194,7 @@
             <w:rStyle w:val="Hyperlink"/>
             <w:rFonts w:ascii="Verdana" w:eastAsia="Times New Roman" w:hAnsi="Verdana"/>
           </w:rPr>
-          <w:t>Blank Name Instrum</w:t>
-        </w:r>
-        <w:r>
-          <w:rPr>
-            <w:rStyle w:val="Hyperlink"/>
-            <w:rFonts w:ascii="Verdana" w:eastAsia="Times New Roman" w:hAnsi="Verdana"/>
-          </w:rPr>
-          <w:t>e</w:t>
-        </w:r>
-        <w:r>
-          <w:rPr>
-            <w:rStyle w:val="Hyperlink"/>
-            <w:rFonts w:ascii="Verdana" w:eastAsia="Times New Roman" w:hAnsi="Verdana"/>
-          </w:rPr>
-          <w:t>nt Installation</w:t>
+          <w:t>Blank Name Instrument Installation</w:t>
         </w:r>
       </w:hyperlink>
       <w:r>
@@ -1270,13 +1220,7 @@
         <w:rPr>
           <w:rFonts w:ascii="Verdana" w:eastAsia="Times New Roman" w:hAnsi="Verdana"/>
         </w:rPr>
-        <w:t>Save Last Used Output</w:t>
-      </w:r>
-      <w:r>
-        <w:rPr>
-          <w:rFonts w:ascii="Verdana" w:eastAsia="Times New Roman" w:hAnsi="Verdana"/>
-        </w:rPr>
-        <w:t xml:space="preserve"> Options: When checked, the </w:t>
+        <w:t xml:space="preserve">Save Last Used Output Options: When checked, the </w:t>
       </w:r>
       <w:proofErr w:type="spellStart"/>
       <w:r>
@@ -1337,13 +1281,7 @@
         <w:rPr>
           <w:rFonts w:ascii="Verdana" w:eastAsia="Times New Roman" w:hAnsi="Verdana"/>
         </w:rPr>
-        <w:t xml:space="preserve"> will not present the output options dialog,</w:t>
-      </w:r>
-      <w:r>
-        <w:rPr>
-          <w:rFonts w:ascii="Verdana" w:eastAsia="Times New Roman" w:hAnsi="Verdana"/>
-        </w:rPr>
-        <w:t xml:space="preserve"> and instead will use the last saved or the default options.</w:t>
+        <w:t xml:space="preserve"> will not present the output options dialog, and instead will use the last saved or the default options.</w:t>
       </w:r>
     </w:p>
     <w:p>
@@ -1381,13 +1319,7 @@
         <w:rPr>
           <w:rFonts w:ascii="Verdana" w:eastAsia="Times New Roman" w:hAnsi="Verdana"/>
         </w:rPr>
-        <w:t>Blan</w:t>
-      </w:r>
-      <w:r>
-        <w:rPr>
-          <w:rFonts w:ascii="Verdana" w:eastAsia="Times New Roman" w:hAnsi="Verdana"/>
-        </w:rPr>
-        <w:t>k Name Instrument</w:t>
+        <w:t>Blank Name Instrument</w:t>
       </w:r>
     </w:p>
     <w:p>
@@ -1444,13 +1376,7 @@
         <w:rPr>
           <w:rFonts w:ascii="Verdana" w:hAnsi="Verdana"/>
         </w:rPr>
-        <w:t xml:space="preserve"> can utilize an instrume</w:t>
-      </w:r>
-      <w:r>
-        <w:rPr>
-          <w:rFonts w:ascii="Verdana" w:hAnsi="Verdana"/>
-        </w:rPr>
-        <w:t xml:space="preserve">nt with a blank name. This special instrument is included with the </w:t>
+        <w:t xml:space="preserve"> can utilize an instrument with a blank name. This special instrument is included with the </w:t>
       </w:r>
       <w:proofErr w:type="spellStart"/>
       <w:r>
@@ -1495,7 +1421,7 @@
                     </pic:cNvPicPr>
                   </pic:nvPicPr>
                   <pic:blipFill>
-                    <a:blip r:link="rId12" cstate="print"/>
+                    <a:blip r:link="rId13" cstate="print"/>
                     <a:srcRect/>
                     <a:stretch>
                       <a:fillRect/>
@@ -1566,7 +1492,7 @@
                     </pic:cNvPicPr>
                   </pic:nvPicPr>
                   <pic:blipFill>
-                    <a:blip r:link="rId13" cstate="print"/>
+                    <a:blip r:link="rId14" cstate="print"/>
                     <a:srcRect/>
                     <a:stretch>
                       <a:fillRect/>
@@ -1607,6 +1533,7 @@
         <w:rPr>
           <w:rFonts w:ascii="Verdana" w:eastAsia="Times New Roman" w:hAnsi="Verdana"/>
         </w:rPr>
+        <w:lastRenderedPageBreak/>
         <w:t>Installing the Blank Name Instrument</w:t>
       </w:r>
     </w:p>
@@ -1622,13 +1549,7 @@
         <w:rPr>
           <w:rFonts w:ascii="Verdana" w:hAnsi="Verdana"/>
         </w:rPr>
-        <w:t>If you have customized your instruments.xml file you must manual</w:t>
-      </w:r>
-      <w:r>
-        <w:rPr>
-          <w:rFonts w:ascii="Verdana" w:hAnsi="Verdana"/>
-        </w:rPr>
-        <w:t>ly add the instrument from the "instruments/blankinstrument.xml" file. A majority of users have not customized their instruments.xml file.</w:t>
+        <w:t>If you have customized your instruments.xml file you must manually add the instrument from the "instruments/blankinstrument.xml" file. A majority of users have not customized their instruments.xml file.</w:t>
       </w:r>
     </w:p>
     <w:p>
@@ -1657,13 +1578,7 @@
         <w:rPr>
           <w:rFonts w:ascii="Verdana" w:hAnsi="Verdana"/>
         </w:rPr>
-        <w:t xml:space="preserve"> includes versions of the standard instruments.xml fi</w:t>
-      </w:r>
-      <w:r>
-        <w:rPr>
-          <w:rFonts w:ascii="Verdana" w:hAnsi="Verdana"/>
-        </w:rPr>
-        <w:t>les with the blank name instrument added. To switch to utilizing this file instead of the built in file:</w:t>
+        <w:t xml:space="preserve"> includes versions of the standard instruments.xml files with the blank name instrument added. To switch to utilizing this file instead of the built in file:</w:t>
       </w:r>
     </w:p>
     <w:p>
@@ -1710,13 +1625,7 @@
         <w:rPr>
           <w:rFonts w:ascii="Verdana" w:eastAsia="Times New Roman" w:hAnsi="Verdana"/>
         </w:rPr>
-        <w:t xml:space="preserve"> Menu then Preferences. On Windows or Linux: Select the Edit Menu then Pref</w:t>
-      </w:r>
-      <w:r>
-        <w:rPr>
-          <w:rFonts w:ascii="Verdana" w:eastAsia="Times New Roman" w:hAnsi="Verdana"/>
-        </w:rPr>
-        <w:t>erences.)</w:t>
+        <w:t xml:space="preserve"> Menu then Preferences. On Windows or Linux: Select the Edit Menu then Preferences.)</w:t>
       </w:r>
     </w:p>
     <w:p>
@@ -1781,7 +1690,7 @@
                     </pic:cNvPicPr>
                   </pic:nvPicPr>
                   <pic:blipFill>
-                    <a:blip r:link="rId14" cstate="print"/>
+                    <a:blip r:link="rId15" cstate="print"/>
                     <a:srcRect/>
                     <a:stretch>
                       <a:fillRect/>
@@ -1813,13 +1722,7 @@
         <w:rPr>
           <w:rFonts w:ascii="Verdana" w:eastAsia="Times New Roman" w:hAnsi="Verdana"/>
         </w:rPr>
-        <w:t>Click the folder icon next to Instrument List:</w:t>
-      </w:r>
-      <w:r>
-        <w:rPr>
-          <w:rFonts w:ascii="Verdana" w:eastAsia="Times New Roman" w:hAnsi="Verdana"/>
-        </w:rPr>
-        <w:t xml:space="preserve"> </w:t>
+        <w:t xml:space="preserve">Click the folder icon next to Instrument List: </w:t>
       </w:r>
     </w:p>
     <w:p>
@@ -1840,21 +1743,14 @@
         </w:rPr>
         <w:t xml:space="preserve">Select the correct instruments.xml for your language. The instruments files are located in the /instruments/ in the </w:t>
       </w:r>
-      <w:hyperlink r:id="rId15" w:history="1">
+      <w:hyperlink r:id="rId16" w:history="1">
         <w:proofErr w:type="spellStart"/>
         <w:r>
           <w:rPr>
             <w:rStyle w:val="Hyperlink"/>
             <w:rFonts w:ascii="Verdana" w:eastAsia="Times New Roman" w:hAnsi="Verdana"/>
           </w:rPr>
-          <w:t>Muse</w:t>
-        </w:r>
-        <w:r>
-          <w:rPr>
-            <w:rStyle w:val="Hyperlink"/>
-            <w:rFonts w:ascii="Verdana" w:eastAsia="Times New Roman" w:hAnsi="Verdana"/>
-          </w:rPr>
-          <w:t>Score</w:t>
+          <w:t>MuseScore</w:t>
         </w:r>
         <w:proofErr w:type="spellEnd"/>
         <w:r>
@@ -1936,6 +1832,7 @@
         <w:rPr>
           <w:rFonts w:ascii="Verdana" w:eastAsia="Times New Roman" w:hAnsi="Verdana"/>
         </w:rPr>
+        <w:lastRenderedPageBreak/>
         <w:t>Score Output Quirks</w:t>
       </w:r>
     </w:p>
@@ -1978,7 +1875,7 @@
                     </pic:cNvPicPr>
                   </pic:nvPicPr>
                   <pic:blipFill>
-                    <a:blip r:link="rId16" cstate="print"/>
+                    <a:blip r:link="rId17" cstate="print"/>
                     <a:srcRect/>
                     <a:stretch>
                       <a:fillRect/>
@@ -2043,13 +1940,7 @@
         <w:rPr>
           <w:rFonts w:ascii="Verdana" w:eastAsia="Times New Roman" w:hAnsi="Verdana"/>
         </w:rPr>
-        <w:t>Notes that are already represe</w:t>
-      </w:r>
-      <w:r>
-        <w:rPr>
-          <w:rFonts w:ascii="Verdana" w:eastAsia="Times New Roman" w:hAnsi="Verdana"/>
-        </w:rPr>
-        <w:t xml:space="preserve">nted by a different enharmonic representation are printed with an X </w:t>
+        <w:t xml:space="preserve">Notes that are already represented by a different enharmonic representation are printed with an X </w:t>
       </w:r>
       <w:proofErr w:type="spellStart"/>
       <w:r>
@@ -2139,20 +2030,13 @@
         <w:rPr>
           <w:rFonts w:ascii="Verdana" w:eastAsia="Times New Roman" w:hAnsi="Verdana"/>
         </w:rPr>
-        <w:t>4.</w:t>
-      </w:r>
-      <w:r>
-        <w:rPr>
-          <w:rFonts w:ascii="Verdana" w:eastAsia="Times New Roman" w:hAnsi="Verdana"/>
-        </w:rPr>
-        <w:t xml:space="preserve"> (Preexisting precedent is to place the related </w:t>
-      </w:r>
-      <w:proofErr w:type="spellStart"/>
-      <w:r>
-        <w:rPr>
-          <w:rFonts w:ascii="Verdana" w:eastAsia="Times New Roman" w:hAnsi="Verdana"/>
-        </w:rPr>
-        <w:lastRenderedPageBreak/>
+        <w:t xml:space="preserve">4. (Preexisting precedent is to place the related </w:t>
+      </w:r>
+      <w:proofErr w:type="spellStart"/>
+      <w:r>
+        <w:rPr>
+          <w:rFonts w:ascii="Verdana" w:eastAsia="Times New Roman" w:hAnsi="Verdana"/>
+        </w:rPr>
         <w:t>enharmonics</w:t>
       </w:r>
       <w:proofErr w:type="spellEnd"/>
@@ -2245,13 +2129,7 @@
         <w:rPr>
           <w:rFonts w:ascii="Verdana" w:eastAsia="Times New Roman" w:hAnsi="Verdana"/>
         </w:rPr>
-        <w:t>4 s</w:t>
-      </w:r>
-      <w:r>
-        <w:rPr>
-          <w:rFonts w:ascii="Verdana" w:eastAsia="Times New Roman" w:hAnsi="Verdana"/>
-        </w:rPr>
-        <w:t>o that the natural symbol is not printed, per precedent for Bells Used Charts. Similarly, the B</w:t>
+        <w:t>4 so that the natural symbol is not printed, per precedent for Bells Used Charts. Similarly, the B</w:t>
       </w:r>
       <w:r>
         <w:rPr>
@@ -2289,13 +2167,7 @@
         <w:rPr>
           <w:rFonts w:ascii="Verdana" w:eastAsia="Times New Roman" w:hAnsi="Verdana"/>
         </w:rPr>
-        <w:t xml:space="preserve"> will properly adjust for this when generating Bells Used or Bells Not Used information from an existing Bell Used Score. (This</w:t>
-      </w:r>
-      <w:r>
-        <w:rPr>
-          <w:rFonts w:ascii="Verdana" w:eastAsia="Times New Roman" w:hAnsi="Verdana"/>
-        </w:rPr>
-        <w:t xml:space="preserve"> is due to a restriction on </w:t>
+        <w:t xml:space="preserve"> will properly adjust for this when generating Bells Used or Bells Not Used information from an existing Bell Used Score. (This is due to a restriction on </w:t>
       </w:r>
       <w:proofErr w:type="spellStart"/>
       <w:r>
@@ -2342,13 +2214,7 @@
         <w:rPr>
           <w:rFonts w:ascii="Verdana" w:eastAsia="Times New Roman" w:hAnsi="Verdana"/>
         </w:rPr>
-        <w:t>Several quarter notes are written in the staff that has a lesser number of notes. In this example, five E6 quarter notes are printed. These notes are a</w:t>
-      </w:r>
-      <w:r>
-        <w:rPr>
-          <w:rFonts w:ascii="Verdana" w:eastAsia="Times New Roman" w:hAnsi="Verdana"/>
-        </w:rPr>
-        <w:t xml:space="preserve">utomatically hidden and are not visible in the printed form (This is due to a restriction on </w:t>
+        <w:t xml:space="preserve">Several quarter notes are written in the staff that has a lesser number of notes. In this example, five E6 quarter notes are printed. These notes are automatically hidden and are not visible in the printed form (This is due to a restriction on </w:t>
       </w:r>
       <w:proofErr w:type="spellStart"/>
       <w:r>
@@ -2449,13 +2315,7 @@
         <w:rPr>
           <w:rFonts w:ascii="Verdana" w:hAnsi="Verdana"/>
         </w:rPr>
-        <w:t>The</w:t>
-      </w:r>
-      <w:r>
-        <w:rPr>
-          <w:rFonts w:ascii="Verdana" w:hAnsi="Verdana"/>
-        </w:rPr>
-        <w:t xml:space="preserve"> </w:t>
+        <w:t xml:space="preserve">The </w:t>
       </w:r>
       <w:proofErr w:type="spellStart"/>
       <w:r>
@@ -2510,6 +2370,7 @@
         <w:rPr>
           <w:rFonts w:ascii="Verdana" w:eastAsia="Times New Roman" w:hAnsi="Verdana"/>
         </w:rPr>
+        <w:lastRenderedPageBreak/>
         <w:t xml:space="preserve">Why doesn't the </w:t>
       </w:r>
       <w:proofErr w:type="spellStart"/>
@@ -2567,13 +2428,7 @@
         <w:rPr>
           <w:rFonts w:ascii="Verdana" w:hAnsi="Verdana"/>
         </w:rPr>
-        <w:t xml:space="preserve"> 2.0 doesn't allow f</w:t>
-      </w:r>
-      <w:r>
-        <w:rPr>
-          <w:rFonts w:ascii="Verdana" w:hAnsi="Verdana"/>
-        </w:rPr>
-        <w:t xml:space="preserve">or </w:t>
+        <w:t xml:space="preserve"> 2.0 doesn't allow for </w:t>
       </w:r>
       <w:proofErr w:type="spellStart"/>
       <w:r>
@@ -2645,13 +2500,7 @@
         <w:rPr>
           <w:rFonts w:ascii="Verdana" w:hAnsi="Verdana"/>
         </w:rPr>
-        <w:t xml:space="preserve">I'm not sure. There may or may not be a good reason, although we have already considered </w:t>
-      </w:r>
-      <w:r>
-        <w:rPr>
-          <w:rFonts w:ascii="Verdana" w:hAnsi="Verdana"/>
-        </w:rPr>
-        <w:t xml:space="preserve">and rejected writing in a combination </w:t>
+        <w:t xml:space="preserve">I'm not sure. There may or may not be a good reason, although we have already considered and rejected writing in a combination </w:t>
       </w:r>
       <w:proofErr w:type="spellStart"/>
       <w:r>
@@ -2707,6 +2556,37 @@
           <w:rFonts w:ascii="Verdana" w:eastAsia="Times New Roman" w:hAnsi="Verdana"/>
         </w:rPr>
       </w:pPr>
+      <w:r>
+        <w:rPr>
+          <w:rFonts w:ascii="Verdana" w:eastAsia="Times New Roman" w:hAnsi="Verdana"/>
+        </w:rPr>
+        <w:t>v 1.01 - 30</w:t>
+      </w:r>
+      <w:r>
+        <w:rPr>
+          <w:rFonts w:ascii="Verdana" w:eastAsia="Times New Roman" w:hAnsi="Verdana"/>
+        </w:rPr>
+        <w:t xml:space="preserve"> September 2012</w:t>
+      </w:r>
+      <w:r>
+        <w:rPr>
+          <w:rFonts w:ascii="Verdana" w:eastAsia="Times New Roman" w:hAnsi="Verdana"/>
+        </w:rPr>
+        <w:t xml:space="preserve"> – Bug Fix Release.</w:t>
+      </w:r>
+    </w:p>
+    <w:p>
+      <w:pPr>
+        <w:numPr>
+          <w:ilvl w:val="0"/>
+          <w:numId w:val="8"/>
+        </w:numPr>
+        <w:spacing w:before="100" w:beforeAutospacing="1" w:after="100" w:afterAutospacing="1"/>
+        <w:divId w:val="222637868"/>
+        <w:rPr>
+          <w:rFonts w:ascii="Verdana" w:eastAsia="Times New Roman" w:hAnsi="Verdana"/>
+        </w:rPr>
+      </w:pPr>
       <w:proofErr w:type="gramStart"/>
       <w:r>
         <w:rPr>
@@ -2735,7 +2615,7 @@
         </w:rPr>
         <w:t xml:space="preserve"> </w:t>
       </w:r>
-      <w:hyperlink r:id="rId17" w:history="1">
+      <w:hyperlink r:id="rId18" w:history="1">
         <w:r>
           <w:rPr>
             <w:rStyle w:val="Hyperlink"/>
@@ -2758,12 +2638,6 @@
           <w:rFonts w:ascii="Verdana" w:eastAsia="Times New Roman" w:hAnsi="Verdana"/>
         </w:rPr>
         <w:t>.</w:t>
-      </w:r>
-      <w:r>
-        <w:rPr>
-          <w:rFonts w:ascii="Verdana" w:hAnsi="Verdana"/>
-        </w:rPr>
-        <w:pict/>
       </w:r>
     </w:p>
     <w:sectPr>
@@ -4078,6 +3952,7 @@
   <w:style w:type="paragraph" w:default="1" w:styleId="Normal">
     <w:name w:val="Normal"/>
     <w:qFormat/>
+    <w:rsid w:val="0066530A"/>
     <w:rPr>
       <w:rFonts w:eastAsiaTheme="minorEastAsia"/>
       <w:sz w:val="24"/>
@@ -4090,6 +3965,7 @@
     <w:link w:val="Heading1Char"/>
     <w:uiPriority w:val="9"/>
     <w:qFormat/>
+    <w:rsid w:val="0066530A"/>
     <w:pPr>
       <w:spacing w:before="100" w:beforeAutospacing="1" w:after="100" w:afterAutospacing="1"/>
       <w:outlineLvl w:val="0"/>
@@ -4108,6 +3984,7 @@
     <w:link w:val="Heading3Char"/>
     <w:uiPriority w:val="9"/>
     <w:qFormat/>
+    <w:rsid w:val="0066530A"/>
     <w:pPr>
       <w:spacing w:before="100" w:beforeAutospacing="1" w:after="100" w:afterAutospacing="1"/>
       <w:outlineLvl w:val="2"/>
@@ -4125,6 +4002,7 @@
     <w:link w:val="Heading4Char"/>
     <w:uiPriority w:val="9"/>
     <w:qFormat/>
+    <w:rsid w:val="0066530A"/>
     <w:pPr>
       <w:spacing w:before="100" w:beforeAutospacing="1" w:after="100" w:afterAutospacing="1"/>
       <w:outlineLvl w:val="3"/>
@@ -4140,6 +4018,7 @@
     <w:link w:val="Heading5Char"/>
     <w:uiPriority w:val="9"/>
     <w:qFormat/>
+    <w:rsid w:val="0066530A"/>
     <w:pPr>
       <w:spacing w:before="100" w:beforeAutospacing="1" w:after="100" w:afterAutospacing="1"/>
       <w:outlineLvl w:val="4"/>
@@ -4184,6 +4063,7 @@
     <w:basedOn w:val="DefaultParagraphFont"/>
     <w:link w:val="Heading1"/>
     <w:uiPriority w:val="9"/>
+    <w:rsid w:val="0066530A"/>
     <w:rPr>
       <w:rFonts w:asciiTheme="majorHAnsi" w:eastAsiaTheme="majorEastAsia" w:hAnsiTheme="majorHAnsi" w:cstheme="majorBidi"/>
       <w:b/>
@@ -4193,9 +4073,10 @@
       <w:szCs w:val="28"/>
     </w:rPr>
   </w:style>
-  <w:style w:type="paragraph" w:customStyle="1" w:styleId="header">
-    <w:name w:val="header"/>
+  <w:style w:type="paragraph" w:customStyle="1" w:styleId="Header1">
+    <w:name w:val="Header1"/>
     <w:basedOn w:val="Normal"/>
+    <w:rsid w:val="0066530A"/>
     <w:pPr>
       <w:spacing w:before="100" w:beforeAutospacing="1" w:after="100" w:afterAutospacing="1"/>
     </w:pPr>
@@ -4206,6 +4087,7 @@
     <w:uiPriority w:val="99"/>
     <w:semiHidden/>
     <w:unhideWhenUsed/>
+    <w:rsid w:val="0066530A"/>
     <w:rPr>
       <w:color w:val="0000FF"/>
       <w:u w:val="single"/>
@@ -4217,6 +4099,7 @@
     <w:uiPriority w:val="99"/>
     <w:semiHidden/>
     <w:unhideWhenUsed/>
+    <w:rsid w:val="0066530A"/>
     <w:rPr>
       <w:color w:val="800080"/>
       <w:u w:val="single"/>
@@ -4228,6 +4111,7 @@
     <w:link w:val="Heading3"/>
     <w:uiPriority w:val="9"/>
     <w:semiHidden/>
+    <w:rsid w:val="0066530A"/>
     <w:rPr>
       <w:rFonts w:asciiTheme="majorHAnsi" w:eastAsiaTheme="majorEastAsia" w:hAnsiTheme="majorHAnsi" w:cstheme="majorBidi"/>
       <w:b/>
@@ -4242,6 +4126,7 @@
     <w:basedOn w:val="Normal"/>
     <w:uiPriority w:val="99"/>
     <w:unhideWhenUsed/>
+    <w:rsid w:val="0066530A"/>
     <w:pPr>
       <w:spacing w:before="100" w:beforeAutospacing="1" w:after="100" w:afterAutospacing="1"/>
     </w:pPr>
@@ -4252,6 +4137,7 @@
     <w:link w:val="Heading4"/>
     <w:uiPriority w:val="9"/>
     <w:semiHidden/>
+    <w:rsid w:val="0066530A"/>
     <w:rPr>
       <w:rFonts w:asciiTheme="majorHAnsi" w:eastAsiaTheme="majorEastAsia" w:hAnsiTheme="majorHAnsi" w:cstheme="majorBidi"/>
       <w:b/>
@@ -4269,6 +4155,7 @@
     <w:link w:val="Heading5"/>
     <w:uiPriority w:val="9"/>
     <w:semiHidden/>
+    <w:rsid w:val="0066530A"/>
     <w:rPr>
       <w:rFonts w:asciiTheme="majorHAnsi" w:eastAsiaTheme="majorEastAsia" w:hAnsiTheme="majorHAnsi" w:cstheme="majorBidi"/>
       <w:color w:val="243F60" w:themeColor="accent1" w:themeShade="7F"/>
@@ -4587,4 +4474,16 @@
   <a:objectDefaults/>
   <a:extraClrSchemeLst/>
 </a:theme>
+</file>
+
+<file path=customXml/item1.xml><?xml version="1.0" encoding="utf-8"?>
+<b:Sources xmlns:b="http://schemas.openxmlformats.org/officeDocument/2006/bibliography" xmlns="http://schemas.openxmlformats.org/officeDocument/2006/bibliography" SelectedStyle="\APA.XSL" StyleName="APA Fifth Edition"/>
+</file>
+
+<file path=customXml/itemProps1.xml><?xml version="1.0" encoding="utf-8"?>
+<ds:datastoreItem xmlns:ds="http://schemas.openxmlformats.org/officeDocument/2006/customXml" ds:itemID="{AB2A7B20-A571-4E4B-95BF-F88B7B7834E3}">
+  <ds:schemaRefs>
+    <ds:schemaRef ds:uri="http://schemas.openxmlformats.org/officeDocument/2006/bibliography"/>
+  </ds:schemaRefs>
+</ds:datastoreItem>
 </file>
</xml_diff>

<commit_message>
Documentation update for 1.02
</commit_message>
<xml_diff>
--- a/README.docx
+++ b/README.docx
@@ -2560,19 +2560,7 @@
         <w:rPr>
           <w:rFonts w:ascii="Verdana" w:eastAsia="Times New Roman" w:hAnsi="Verdana"/>
         </w:rPr>
-        <w:t>v 1.01 - 30</w:t>
-      </w:r>
-      <w:r>
-        <w:rPr>
-          <w:rFonts w:ascii="Verdana" w:eastAsia="Times New Roman" w:hAnsi="Verdana"/>
-        </w:rPr>
-        <w:t xml:space="preserve"> September 2012</w:t>
-      </w:r>
-      <w:r>
-        <w:rPr>
-          <w:rFonts w:ascii="Verdana" w:eastAsia="Times New Roman" w:hAnsi="Verdana"/>
-        </w:rPr>
-        <w:t xml:space="preserve"> – Bug Fix Release.</w:t>
+        <w:t xml:space="preserve">V 1.02 – 8 October 2012 – Bug Fix Release. </w:t>
       </w:r>
     </w:p>
     <w:p>
@@ -2599,7 +2587,50 @@
         <w:rPr>
           <w:rFonts w:ascii="Verdana" w:eastAsia="Times New Roman" w:hAnsi="Verdana"/>
         </w:rPr>
-        <w:t xml:space="preserve"> 1.0 - 28 September 2012 - Initial Release. Derived from Mike </w:t>
+        <w:t xml:space="preserve"> 1.01 – </w:t>
+      </w:r>
+      <w:r>
+        <w:rPr>
+          <w:rFonts w:ascii="Verdana" w:eastAsia="Times New Roman" w:hAnsi="Verdana"/>
+        </w:rPr>
+        <w:t>30</w:t>
+      </w:r>
+      <w:r>
+        <w:rPr>
+          <w:rFonts w:ascii="Verdana" w:eastAsia="Times New Roman" w:hAnsi="Verdana"/>
+        </w:rPr>
+        <w:t xml:space="preserve"> September 2012</w:t>
+      </w:r>
+      <w:r>
+        <w:rPr>
+          <w:rFonts w:ascii="Verdana" w:eastAsia="Times New Roman" w:hAnsi="Verdana"/>
+        </w:rPr>
+        <w:t xml:space="preserve"> – Bug Fix Release.</w:t>
+      </w:r>
+    </w:p>
+    <w:p>
+      <w:pPr>
+        <w:numPr>
+          <w:ilvl w:val="0"/>
+          <w:numId w:val="8"/>
+        </w:numPr>
+        <w:spacing w:before="100" w:beforeAutospacing="1" w:after="100" w:afterAutospacing="1"/>
+        <w:divId w:val="222637868"/>
+        <w:rPr>
+          <w:rFonts w:ascii="Verdana" w:eastAsia="Times New Roman" w:hAnsi="Verdana"/>
+        </w:rPr>
+      </w:pPr>
+      <w:r>
+        <w:rPr>
+          <w:rFonts w:ascii="Verdana" w:eastAsia="Times New Roman" w:hAnsi="Verdana"/>
+        </w:rPr>
+        <w:t>v 1.0  – 28 September 2012  –</w:t>
+      </w:r>
+      <w:r>
+        <w:rPr>
+          <w:rFonts w:ascii="Verdana" w:eastAsia="Times New Roman" w:hAnsi="Verdana"/>
+        </w:rPr>
+        <w:t xml:space="preserve"> Initial Release. Derived from Mike </w:t>
       </w:r>
       <w:proofErr w:type="spellStart"/>
       <w:r>
@@ -4481,7 +4512,7 @@
 </file>
 
 <file path=customXml/itemProps1.xml><?xml version="1.0" encoding="utf-8"?>
-<ds:datastoreItem xmlns:ds="http://schemas.openxmlformats.org/officeDocument/2006/customXml" ds:itemID="{AB2A7B20-A571-4E4B-95BF-F88B7B7834E3}">
+<ds:datastoreItem xmlns:ds="http://schemas.openxmlformats.org/officeDocument/2006/customXml" ds:itemID="{A34823C0-AFCE-4347-B2D1-48B42FEA8458}">
   <ds:schemaRefs>
     <ds:schemaRef ds:uri="http://schemas.openxmlformats.org/officeDocument/2006/bibliography"/>
   </ds:schemaRefs>

</xml_diff>

<commit_message>
Small Bit of Refactoring and Updating Documentation
I finally got @LtHummus to review this, and he found a few things awry.
I also made some clarifications in the comments.
</commit_message>
<xml_diff>
--- a/README.docx
+++ b/README.docx
@@ -18,43 +18,7 @@
           <w:sz w:val="44"/>
           <w:szCs w:val="44"/>
         </w:rPr>
-        <w:t xml:space="preserve">Bells Used </w:t>
-      </w:r>
-      <w:proofErr w:type="spellStart"/>
-      <w:r>
-        <w:rPr>
-          <w:rFonts w:ascii="Verdana" w:eastAsia="Times New Roman" w:hAnsi="Verdana"/>
-          <w:sz w:val="44"/>
-          <w:szCs w:val="44"/>
-        </w:rPr>
-        <w:t>Plugin</w:t>
-      </w:r>
-      <w:proofErr w:type="spellEnd"/>
-      <w:r>
-        <w:rPr>
-          <w:rFonts w:ascii="Verdana" w:eastAsia="Times New Roman" w:hAnsi="Verdana"/>
-          <w:sz w:val="44"/>
-          <w:szCs w:val="44"/>
-        </w:rPr>
-        <w:t xml:space="preserve"> for </w:t>
-      </w:r>
-      <w:proofErr w:type="spellStart"/>
-      <w:r>
-        <w:rPr>
-          <w:rFonts w:ascii="Verdana" w:eastAsia="Times New Roman" w:hAnsi="Verdana"/>
-          <w:sz w:val="44"/>
-          <w:szCs w:val="44"/>
-        </w:rPr>
-        <w:t>MuseScore</w:t>
-      </w:r>
-      <w:proofErr w:type="spellEnd"/>
-      <w:r>
-        <w:rPr>
-          <w:rFonts w:ascii="Verdana" w:eastAsia="Times New Roman" w:hAnsi="Verdana"/>
-          <w:sz w:val="44"/>
-          <w:szCs w:val="44"/>
-        </w:rPr>
-        <w:t xml:space="preserve"> 1.2</w:t>
+        <w:t>Bells Used Plugin for MuseScore 1.2</w:t>
       </w:r>
     </w:p>
     <w:p>
@@ -69,38 +33,15 @@
         <w:rPr>
           <w:rFonts w:ascii="Verdana" w:hAnsi="Verdana"/>
         </w:rPr>
-        <w:t xml:space="preserve">Bells Used </w:t>
-      </w:r>
-      <w:proofErr w:type="spellStart"/>
-      <w:r>
-        <w:rPr>
-          <w:rFonts w:ascii="Verdana" w:hAnsi="Verdana"/>
-        </w:rPr>
-        <w:t>Plugin</w:t>
-      </w:r>
-      <w:proofErr w:type="spellEnd"/>
-      <w:r>
-        <w:rPr>
-          <w:rFonts w:ascii="Verdana" w:hAnsi="Verdana"/>
-        </w:rPr>
-        <w:t xml:space="preserve"> is for </w:t>
+        <w:t xml:space="preserve">Bells Used Plugin is for </w:t>
       </w:r>
       <w:hyperlink r:id="rId6" w:history="1">
-        <w:proofErr w:type="spellStart"/>
         <w:r>
           <w:rPr>
             <w:rStyle w:val="Hyperlink"/>
             <w:rFonts w:ascii="Verdana" w:hAnsi="Verdana"/>
           </w:rPr>
-          <w:t>MuseScore</w:t>
-        </w:r>
-        <w:proofErr w:type="spellEnd"/>
-        <w:r>
-          <w:rPr>
-            <w:rStyle w:val="Hyperlink"/>
-            <w:rFonts w:ascii="Verdana" w:hAnsi="Verdana"/>
-          </w:rPr>
-          <w:t xml:space="preserve"> 1.2</w:t>
+          <w:t>MuseScore 1.2</w:t>
         </w:r>
       </w:hyperlink>
       <w:r>
@@ -137,21 +78,7 @@
         <w:rPr>
           <w:rFonts w:ascii="Verdana" w:hAnsi="Verdana"/>
         </w:rPr>
-        <w:t xml:space="preserve">To Install Bells Used </w:t>
-      </w:r>
-      <w:proofErr w:type="spellStart"/>
-      <w:r>
-        <w:rPr>
-          <w:rFonts w:ascii="Verdana" w:hAnsi="Verdana"/>
-        </w:rPr>
-        <w:t>Plugin</w:t>
-      </w:r>
-      <w:proofErr w:type="spellEnd"/>
-      <w:r>
-        <w:rPr>
-          <w:rFonts w:ascii="Verdana" w:hAnsi="Verdana"/>
-        </w:rPr>
-        <w:t>:</w:t>
+        <w:t>To Install Bells Used Plugin:</w:t>
       </w:r>
     </w:p>
     <w:p>
@@ -208,21 +135,7 @@
         <w:rPr>
           <w:rFonts w:ascii="Verdana" w:eastAsia="Times New Roman" w:hAnsi="Verdana"/>
         </w:rPr>
-        <w:t xml:space="preserve">Close </w:t>
-      </w:r>
-      <w:proofErr w:type="spellStart"/>
-      <w:r>
-        <w:rPr>
-          <w:rFonts w:ascii="Verdana" w:eastAsia="Times New Roman" w:hAnsi="Verdana"/>
-        </w:rPr>
-        <w:t>MuseScore</w:t>
-      </w:r>
-      <w:proofErr w:type="spellEnd"/>
-      <w:r>
-        <w:rPr>
-          <w:rFonts w:ascii="Verdana" w:eastAsia="Times New Roman" w:hAnsi="Verdana"/>
-        </w:rPr>
-        <w:t>.</w:t>
+        <w:t>Close MuseScore.</w:t>
       </w:r>
     </w:p>
     <w:p>
@@ -244,37 +157,12 @@
         <w:t xml:space="preserve">Place the files in the </w:t>
       </w:r>
       <w:hyperlink r:id="rId7" w:history="1">
-        <w:proofErr w:type="spellStart"/>
         <w:r>
           <w:rPr>
             <w:rStyle w:val="Hyperlink"/>
             <w:rFonts w:ascii="Verdana" w:eastAsia="Times New Roman" w:hAnsi="Verdana"/>
           </w:rPr>
-          <w:t>MuseScore</w:t>
-        </w:r>
-        <w:proofErr w:type="spellEnd"/>
-        <w:r>
-          <w:rPr>
-            <w:rStyle w:val="Hyperlink"/>
-            <w:rFonts w:ascii="Verdana" w:eastAsia="Times New Roman" w:hAnsi="Verdana"/>
-          </w:rPr>
-          <w:t xml:space="preserve"> </w:t>
-        </w:r>
-        <w:proofErr w:type="spellStart"/>
-        <w:r>
-          <w:rPr>
-            <w:rStyle w:val="Hyperlink"/>
-            <w:rFonts w:ascii="Verdana" w:eastAsia="Times New Roman" w:hAnsi="Verdana"/>
-          </w:rPr>
-          <w:t>Plugin</w:t>
-        </w:r>
-        <w:proofErr w:type="spellEnd"/>
-        <w:r>
-          <w:rPr>
-            <w:rStyle w:val="Hyperlink"/>
-            <w:rFonts w:ascii="Verdana" w:eastAsia="Times New Roman" w:hAnsi="Verdana"/>
-          </w:rPr>
-          <w:t xml:space="preserve"> Directory</w:t>
+          <w:t>MuseScore Plugin Directory</w:t>
         </w:r>
       </w:hyperlink>
       <w:r>
@@ -300,21 +188,7 @@
         <w:rPr>
           <w:rFonts w:ascii="Verdana" w:eastAsia="Times New Roman" w:hAnsi="Verdana"/>
         </w:rPr>
-        <w:t xml:space="preserve">Load </w:t>
-      </w:r>
-      <w:proofErr w:type="spellStart"/>
-      <w:r>
-        <w:rPr>
-          <w:rFonts w:ascii="Verdana" w:eastAsia="Times New Roman" w:hAnsi="Verdana"/>
-        </w:rPr>
-        <w:t>MuseScore</w:t>
-      </w:r>
-      <w:proofErr w:type="spellEnd"/>
-      <w:r>
-        <w:rPr>
-          <w:rFonts w:ascii="Verdana" w:eastAsia="Times New Roman" w:hAnsi="Verdana"/>
-        </w:rPr>
-        <w:t>.</w:t>
+        <w:t>Load MuseScore.</w:t>
       </w:r>
     </w:p>
     <w:p>
@@ -333,35 +207,7 @@
         <w:rPr>
           <w:rFonts w:ascii="Verdana" w:eastAsia="Times New Roman" w:hAnsi="Verdana"/>
         </w:rPr>
-        <w:t xml:space="preserve">The </w:t>
-      </w:r>
-      <w:proofErr w:type="spellStart"/>
-      <w:r>
-        <w:rPr>
-          <w:rFonts w:ascii="Verdana" w:eastAsia="Times New Roman" w:hAnsi="Verdana"/>
-        </w:rPr>
-        <w:t>plugin</w:t>
-      </w:r>
-      <w:proofErr w:type="spellEnd"/>
-      <w:r>
-        <w:rPr>
-          <w:rFonts w:ascii="Verdana" w:eastAsia="Times New Roman" w:hAnsi="Verdana"/>
-        </w:rPr>
-        <w:t xml:space="preserve"> can be accessed from the </w:t>
-      </w:r>
-      <w:proofErr w:type="spellStart"/>
-      <w:r>
-        <w:rPr>
-          <w:rFonts w:ascii="Verdana" w:eastAsia="Times New Roman" w:hAnsi="Verdana"/>
-        </w:rPr>
-        <w:t>Plugin</w:t>
-      </w:r>
-      <w:proofErr w:type="spellEnd"/>
-      <w:r>
-        <w:rPr>
-          <w:rFonts w:ascii="Verdana" w:eastAsia="Times New Roman" w:hAnsi="Verdana"/>
-        </w:rPr>
-        <w:t>-&gt;Bells Used Menu</w:t>
+        <w:t>The plugin can be accessed from the Plugin-&gt;Bells Used Menu</w:t>
       </w:r>
     </w:p>
     <w:p>
@@ -376,16 +222,8 @@
         <w:rPr>
           <w:rFonts w:ascii="Verdana" w:eastAsia="Times New Roman" w:hAnsi="Verdana"/>
         </w:rPr>
-        <w:t xml:space="preserve">Using the </w:t>
-      </w:r>
-      <w:proofErr w:type="spellStart"/>
-      <w:r>
-        <w:rPr>
-          <w:rFonts w:ascii="Verdana" w:eastAsia="Times New Roman" w:hAnsi="Verdana"/>
-        </w:rPr>
-        <w:t>Plugin</w:t>
-      </w:r>
-      <w:proofErr w:type="spellEnd"/>
+        <w:t>Using the Plugin</w:t>
+      </w:r>
     </w:p>
     <w:p>
       <w:pPr>
@@ -399,21 +237,7 @@
         <w:rPr>
           <w:rFonts w:ascii="Verdana" w:hAnsi="Verdana"/>
         </w:rPr>
-        <w:t xml:space="preserve">When you are ready to create a Bells Used Chart, select it from the </w:t>
-      </w:r>
-      <w:proofErr w:type="spellStart"/>
-      <w:r>
-        <w:rPr>
-          <w:rFonts w:ascii="Verdana" w:hAnsi="Verdana"/>
-        </w:rPr>
-        <w:t>plugin</w:t>
-      </w:r>
-      <w:proofErr w:type="spellEnd"/>
-      <w:r>
-        <w:rPr>
-          <w:rFonts w:ascii="Verdana" w:hAnsi="Verdana"/>
-        </w:rPr>
-        <w:t xml:space="preserve"> menu:</w:t>
+        <w:t>When you are ready to create a Bells Used Chart, select it from the plugin menu:</w:t>
       </w:r>
     </w:p>
     <w:p>
@@ -487,35 +311,7 @@
         <w:rPr>
           <w:rFonts w:ascii="Verdana" w:hAnsi="Verdana"/>
         </w:rPr>
-        <w:t xml:space="preserve">There are several options that can be selected each time the </w:t>
-      </w:r>
-      <w:proofErr w:type="spellStart"/>
-      <w:r>
-        <w:rPr>
-          <w:rFonts w:ascii="Verdana" w:hAnsi="Verdana"/>
-        </w:rPr>
-        <w:t>plugin</w:t>
-      </w:r>
-      <w:proofErr w:type="spellEnd"/>
-      <w:r>
-        <w:rPr>
-          <w:rFonts w:ascii="Verdana" w:hAnsi="Verdana"/>
-        </w:rPr>
-        <w:t xml:space="preserve"> is run. By default the </w:t>
-      </w:r>
-      <w:proofErr w:type="spellStart"/>
-      <w:r>
-        <w:rPr>
-          <w:rFonts w:ascii="Verdana" w:hAnsi="Verdana"/>
-        </w:rPr>
-        <w:t>plugin</w:t>
-      </w:r>
-      <w:proofErr w:type="spellEnd"/>
-      <w:r>
-        <w:rPr>
-          <w:rFonts w:ascii="Verdana" w:hAnsi="Verdana"/>
-        </w:rPr>
-        <w:t xml:space="preserve"> will store your last used options.</w:t>
+        <w:t>There are several options that can be selected each time the plugin is run. By default the plugin will store your last used options.</w:t>
       </w:r>
     </w:p>
     <w:p>
@@ -561,21 +357,7 @@
         <w:rPr>
           <w:rFonts w:ascii="Verdana" w:hAnsi="Verdana"/>
         </w:rPr>
-        <w:t xml:space="preserve">By default the Bells Used </w:t>
-      </w:r>
-      <w:proofErr w:type="spellStart"/>
-      <w:r>
-        <w:rPr>
-          <w:rFonts w:ascii="Verdana" w:hAnsi="Verdana"/>
-        </w:rPr>
-        <w:t>Plugin</w:t>
-      </w:r>
-      <w:proofErr w:type="spellEnd"/>
-      <w:r>
-        <w:rPr>
-          <w:rFonts w:ascii="Verdana" w:hAnsi="Verdana"/>
-        </w:rPr>
-        <w:t xml:space="preserve"> will create a new score:</w:t>
+        <w:t>By default the Bells Used Plugin will create a new score:</w:t>
       </w:r>
     </w:p>
     <w:p>
@@ -650,21 +432,7 @@
         <w:rPr>
           <w:rFonts w:ascii="Verdana" w:hAnsi="Verdana"/>
         </w:rPr>
-        <w:t xml:space="preserve">By default the </w:t>
-      </w:r>
-      <w:proofErr w:type="spellStart"/>
-      <w:r>
-        <w:rPr>
-          <w:rFonts w:ascii="Verdana" w:hAnsi="Verdana"/>
-        </w:rPr>
-        <w:t>plugin</w:t>
-      </w:r>
-      <w:proofErr w:type="spellEnd"/>
-      <w:r>
-        <w:rPr>
-          <w:rFonts w:ascii="Verdana" w:hAnsi="Verdana"/>
-        </w:rPr>
-        <w:t xml:space="preserve"> will create a score with the Piano as the instrument. See </w:t>
+        <w:t xml:space="preserve">By default the plugin will create a score with the Piano as the instrument. See </w:t>
       </w:r>
       <w:hyperlink w:anchor="blankname" w:history="1">
         <w:r>
@@ -788,35 +556,7 @@
         <w:rPr>
           <w:rFonts w:ascii="Verdana" w:eastAsia="Times New Roman" w:hAnsi="Verdana"/>
         </w:rPr>
-        <w:t xml:space="preserve">Use "Real" sharps and flats: When checked the </w:t>
-      </w:r>
-      <w:proofErr w:type="spellStart"/>
-      <w:r>
-        <w:rPr>
-          <w:rFonts w:ascii="Verdana" w:eastAsia="Times New Roman" w:hAnsi="Verdana"/>
-        </w:rPr>
-        <w:t>plugin</w:t>
-      </w:r>
-      <w:proofErr w:type="spellEnd"/>
-      <w:r>
-        <w:rPr>
-          <w:rFonts w:ascii="Verdana" w:eastAsia="Times New Roman" w:hAnsi="Verdana"/>
-        </w:rPr>
-        <w:t xml:space="preserve"> will use Unicode Sharp, Flat, Double Sharp, and Double Flat symbols in text outputs. Uncheck this option if the text is not readable. If this option is unchecked the </w:t>
-      </w:r>
-      <w:proofErr w:type="spellStart"/>
-      <w:r>
-        <w:rPr>
-          <w:rFonts w:ascii="Verdana" w:eastAsia="Times New Roman" w:hAnsi="Verdana"/>
-        </w:rPr>
-        <w:t>plugin</w:t>
-      </w:r>
-      <w:proofErr w:type="spellEnd"/>
-      <w:r>
-        <w:rPr>
-          <w:rFonts w:ascii="Verdana" w:eastAsia="Times New Roman" w:hAnsi="Verdana"/>
-        </w:rPr>
-        <w:t xml:space="preserve"> will output "#" for Sharps and "b" for Flats, utilizing two of each character for Double Sharps and Double Flats</w:t>
+        <w:t>Use "Real" sharps and flats: When checked the plugin will use Unicode Sharp, Flat, Double Sharp, and Double Flat symbols in text outputs. Uncheck this option if the text is not readable. If this option is unchecked the plugin will output "#" for Sharps and "b" for Flats, utilizing two of each character for Double Sharps and Double Flats</w:t>
       </w:r>
     </w:p>
     <w:p>
@@ -835,21 +575,7 @@
         <w:rPr>
           <w:rFonts w:ascii="Verdana" w:eastAsia="Times New Roman" w:hAnsi="Verdana"/>
         </w:rPr>
-        <w:t xml:space="preserve">Copy to Clipboard: When checked, the </w:t>
-      </w:r>
-      <w:proofErr w:type="spellStart"/>
-      <w:r>
-        <w:rPr>
-          <w:rFonts w:ascii="Verdana" w:eastAsia="Times New Roman" w:hAnsi="Verdana"/>
-        </w:rPr>
-        <w:t>plugin</w:t>
-      </w:r>
-      <w:proofErr w:type="spellEnd"/>
-      <w:r>
-        <w:rPr>
-          <w:rFonts w:ascii="Verdana" w:eastAsia="Times New Roman" w:hAnsi="Verdana"/>
-        </w:rPr>
-        <w:t xml:space="preserve"> will copy the Bells Used information to the clipboard instead of saving the information to a file.</w:t>
+        <w:t>Copy to Clipboard: When checked, the plugin will copy the Bells Used information to the clipboard instead of saving the information to a file.</w:t>
       </w:r>
     </w:p>
     <w:p>
@@ -989,63 +715,7 @@
         <w:rPr>
           <w:rFonts w:ascii="Verdana" w:hAnsi="Verdana"/>
         </w:rPr>
-        <w:t xml:space="preserve">Bells Not Used is a companion </w:t>
-      </w:r>
-      <w:proofErr w:type="spellStart"/>
-      <w:r>
-        <w:rPr>
-          <w:rFonts w:ascii="Verdana" w:hAnsi="Verdana"/>
-        </w:rPr>
-        <w:t>plugin</w:t>
-      </w:r>
-      <w:proofErr w:type="spellEnd"/>
-      <w:r>
-        <w:rPr>
-          <w:rFonts w:ascii="Verdana" w:hAnsi="Verdana"/>
-        </w:rPr>
-        <w:t xml:space="preserve"> that will output the bells not used. The </w:t>
-      </w:r>
-      <w:proofErr w:type="spellStart"/>
-      <w:r>
-        <w:rPr>
-          <w:rFonts w:ascii="Verdana" w:hAnsi="Verdana"/>
-        </w:rPr>
-        <w:t>plugin</w:t>
-      </w:r>
-      <w:proofErr w:type="spellEnd"/>
-      <w:r>
-        <w:rPr>
-          <w:rFonts w:ascii="Verdana" w:hAnsi="Verdana"/>
-        </w:rPr>
-        <w:t xml:space="preserve"> will automatically detect the minimum octave set required to play the piece, and it will print the notes that are not needed from this set. This </w:t>
-      </w:r>
-      <w:proofErr w:type="spellStart"/>
-      <w:r>
-        <w:rPr>
-          <w:rFonts w:ascii="Verdana" w:hAnsi="Verdana"/>
-        </w:rPr>
-        <w:t>plugin</w:t>
-      </w:r>
-      <w:proofErr w:type="spellEnd"/>
-      <w:r>
-        <w:rPr>
-          <w:rFonts w:ascii="Verdana" w:hAnsi="Verdana"/>
-        </w:rPr>
-        <w:t xml:space="preserve"> shares the default options with the Bells Used </w:t>
-      </w:r>
-      <w:proofErr w:type="spellStart"/>
-      <w:r>
-        <w:rPr>
-          <w:rFonts w:ascii="Verdana" w:hAnsi="Verdana"/>
-        </w:rPr>
-        <w:t>Plugin</w:t>
-      </w:r>
-      <w:proofErr w:type="spellEnd"/>
-      <w:r>
-        <w:rPr>
-          <w:rFonts w:ascii="Verdana" w:hAnsi="Verdana"/>
-        </w:rPr>
-        <w:t>.</w:t>
+        <w:t>Bells Not Used is a companion plugin that will output the bells not used. The plugin will automatically detect the minimum octave set required to play the piece, and it will print the notes that are not needed from this set. This plugin shares the default options with the Bells Used Plugin.</w:t>
       </w:r>
     </w:p>
     <w:p>
@@ -1153,21 +823,7 @@
         <w:rPr>
           <w:rFonts w:ascii="Verdana" w:hAnsi="Verdana"/>
         </w:rPr>
-        <w:t xml:space="preserve">The Bells Used </w:t>
-      </w:r>
-      <w:proofErr w:type="spellStart"/>
-      <w:r>
-        <w:rPr>
-          <w:rFonts w:ascii="Verdana" w:hAnsi="Verdana"/>
-        </w:rPr>
-        <w:t>Plugin</w:t>
-      </w:r>
-      <w:proofErr w:type="spellEnd"/>
-      <w:r>
-        <w:rPr>
-          <w:rFonts w:ascii="Verdana" w:hAnsi="Verdana"/>
-        </w:rPr>
-        <w:t xml:space="preserve"> has several options that you can set to streamline your workflow. These options affect both the Bells Used and the Bells Not Used options.</w:t>
+        <w:t>The Bells Used Plugin has several options that you can set to streamline your workflow. These options affect both the Bells Used and the Bells Not Used options.</w:t>
       </w:r>
     </w:p>
     <w:p>
@@ -1220,35 +876,7 @@
         <w:rPr>
           <w:rFonts w:ascii="Verdana" w:eastAsia="Times New Roman" w:hAnsi="Verdana"/>
         </w:rPr>
-        <w:t xml:space="preserve">Save Last Used Output Options: When checked, the </w:t>
-      </w:r>
-      <w:proofErr w:type="spellStart"/>
-      <w:r>
-        <w:rPr>
-          <w:rFonts w:ascii="Verdana" w:eastAsia="Times New Roman" w:hAnsi="Verdana"/>
-        </w:rPr>
-        <w:t>plugin</w:t>
-      </w:r>
-      <w:proofErr w:type="spellEnd"/>
-      <w:r>
-        <w:rPr>
-          <w:rFonts w:ascii="Verdana" w:eastAsia="Times New Roman" w:hAnsi="Verdana"/>
-        </w:rPr>
-        <w:t xml:space="preserve"> will save the previous last used output options for the next use. If unchecked the </w:t>
-      </w:r>
-      <w:proofErr w:type="spellStart"/>
-      <w:r>
-        <w:rPr>
-          <w:rFonts w:ascii="Verdana" w:eastAsia="Times New Roman" w:hAnsi="Verdana"/>
-        </w:rPr>
-        <w:t>plugin</w:t>
-      </w:r>
-      <w:proofErr w:type="spellEnd"/>
-      <w:r>
-        <w:rPr>
-          <w:rFonts w:ascii="Verdana" w:eastAsia="Times New Roman" w:hAnsi="Verdana"/>
-        </w:rPr>
-        <w:t xml:space="preserve"> will use the last saved options. </w:t>
+        <w:t xml:space="preserve">Save Last Used Output Options: When checked, the plugin will save the previous last used output options for the next use. If unchecked the plugin will use the last saved options. </w:t>
       </w:r>
     </w:p>
     <w:p>
@@ -1267,21 +895,7 @@
         <w:rPr>
           <w:rFonts w:ascii="Verdana" w:eastAsia="Times New Roman" w:hAnsi="Verdana"/>
         </w:rPr>
-        <w:t xml:space="preserve">Bypass Output Options Dialog: When checked the </w:t>
-      </w:r>
-      <w:proofErr w:type="spellStart"/>
-      <w:r>
-        <w:rPr>
-          <w:rFonts w:ascii="Verdana" w:eastAsia="Times New Roman" w:hAnsi="Verdana"/>
-        </w:rPr>
-        <w:t>plugin</w:t>
-      </w:r>
-      <w:proofErr w:type="spellEnd"/>
-      <w:r>
-        <w:rPr>
-          <w:rFonts w:ascii="Verdana" w:eastAsia="Times New Roman" w:hAnsi="Verdana"/>
-        </w:rPr>
-        <w:t xml:space="preserve"> will not present the output options dialog, and instead will use the last saved or the default options.</w:t>
+        <w:t>Bypass Output Options Dialog: When checked the plugin will not present the output options dialog, and instead will use the last saved or the default options.</w:t>
       </w:r>
     </w:p>
     <w:p>
@@ -1334,63 +948,7 @@
         <w:rPr>
           <w:rFonts w:ascii="Verdana" w:hAnsi="Verdana"/>
         </w:rPr>
-        <w:t xml:space="preserve">When creating a score bells used chart, the </w:t>
-      </w:r>
-      <w:proofErr w:type="spellStart"/>
-      <w:r>
-        <w:rPr>
-          <w:rFonts w:ascii="Verdana" w:hAnsi="Verdana"/>
-        </w:rPr>
-        <w:t>plugin</w:t>
-      </w:r>
-      <w:proofErr w:type="spellEnd"/>
-      <w:r>
-        <w:rPr>
-          <w:rFonts w:ascii="Verdana" w:hAnsi="Verdana"/>
-        </w:rPr>
-        <w:t xml:space="preserve"> selects Piano as the default instrument. (The preinstalled </w:t>
-      </w:r>
-      <w:proofErr w:type="spellStart"/>
-      <w:r>
-        <w:rPr>
-          <w:rFonts w:ascii="Verdana" w:hAnsi="Verdana"/>
-        </w:rPr>
-        <w:t>Handbell</w:t>
-      </w:r>
-      <w:proofErr w:type="spellEnd"/>
-      <w:r>
-        <w:rPr>
-          <w:rFonts w:ascii="Verdana" w:hAnsi="Verdana"/>
-        </w:rPr>
-        <w:t xml:space="preserve"> instrument is divided into two instruments, "High Hand Bells" and "Low Hand Bells".) The </w:t>
-      </w:r>
-      <w:proofErr w:type="spellStart"/>
-      <w:r>
-        <w:rPr>
-          <w:rFonts w:ascii="Verdana" w:hAnsi="Verdana"/>
-        </w:rPr>
-        <w:t>plugin</w:t>
-      </w:r>
-      <w:proofErr w:type="spellEnd"/>
-      <w:r>
-        <w:rPr>
-          <w:rFonts w:ascii="Verdana" w:hAnsi="Verdana"/>
-        </w:rPr>
-        <w:t xml:space="preserve"> can utilize an instrument with a blank name. This special instrument is included with the </w:t>
-      </w:r>
-      <w:proofErr w:type="spellStart"/>
-      <w:r>
-        <w:rPr>
-          <w:rFonts w:ascii="Verdana" w:hAnsi="Verdana"/>
-        </w:rPr>
-        <w:t>plugin</w:t>
-      </w:r>
-      <w:proofErr w:type="spellEnd"/>
-      <w:r>
-        <w:rPr>
-          <w:rFonts w:ascii="Verdana" w:hAnsi="Verdana"/>
-        </w:rPr>
-        <w:t xml:space="preserve"> in the instruments directory, to wit, instead of producing this: </w:t>
+        <w:t xml:space="preserve">When creating a score bells used chart, the plugin selects Piano as the default instrument. (The preinstalled Handbell instrument is divided into two instruments, "High Hand Bells" and "Low Hand Bells".) The plugin can utilize an instrument with a blank name. This special instrument is included with the plugin in the instruments directory, to wit, instead of producing this: </w:t>
       </w:r>
       <w:r>
         <w:rPr>
@@ -1453,21 +1011,7 @@
         <w:rPr>
           <w:rFonts w:ascii="Verdana" w:hAnsi="Verdana"/>
         </w:rPr>
-        <w:t xml:space="preserve"> the </w:t>
-      </w:r>
-      <w:proofErr w:type="spellStart"/>
-      <w:r>
-        <w:rPr>
-          <w:rFonts w:ascii="Verdana" w:hAnsi="Verdana"/>
-        </w:rPr>
-        <w:t>plugin</w:t>
-      </w:r>
-      <w:proofErr w:type="spellEnd"/>
-      <w:r>
-        <w:rPr>
-          <w:rFonts w:ascii="Verdana" w:hAnsi="Verdana"/>
-        </w:rPr>
-        <w:t xml:space="preserve"> will produce this: </w:t>
+        <w:t xml:space="preserve"> the plugin will produce this: </w:t>
       </w:r>
       <w:r>
         <w:rPr>
@@ -1564,21 +1108,7 @@
         <w:rPr>
           <w:rFonts w:ascii="Verdana" w:hAnsi="Verdana"/>
         </w:rPr>
-        <w:t xml:space="preserve">If you have not customized your instruments.xml file, the </w:t>
-      </w:r>
-      <w:proofErr w:type="spellStart"/>
-      <w:r>
-        <w:rPr>
-          <w:rFonts w:ascii="Verdana" w:hAnsi="Verdana"/>
-        </w:rPr>
-        <w:t>plugin</w:t>
-      </w:r>
-      <w:proofErr w:type="spellEnd"/>
-      <w:r>
-        <w:rPr>
-          <w:rFonts w:ascii="Verdana" w:hAnsi="Verdana"/>
-        </w:rPr>
-        <w:t xml:space="preserve"> includes versions of the standard instruments.xml files with the blank name instrument added. To switch to utilizing this file instead of the built in file:</w:t>
+        <w:t>If you have not customized your instruments.xml file, the plugin includes versions of the standard instruments.xml files with the blank name instrument added. To switch to utilizing this file instead of the built in file:</w:t>
       </w:r>
     </w:p>
     <w:p>
@@ -1597,35 +1127,7 @@
         <w:rPr>
           <w:rFonts w:ascii="Verdana" w:eastAsia="Times New Roman" w:hAnsi="Verdana"/>
         </w:rPr>
-        <w:t xml:space="preserve">From </w:t>
-      </w:r>
-      <w:proofErr w:type="spellStart"/>
-      <w:r>
-        <w:rPr>
-          <w:rFonts w:ascii="Verdana" w:eastAsia="Times New Roman" w:hAnsi="Verdana"/>
-        </w:rPr>
-        <w:t>MuseScore</w:t>
-      </w:r>
-      <w:proofErr w:type="spellEnd"/>
-      <w:r>
-        <w:rPr>
-          <w:rFonts w:ascii="Verdana" w:eastAsia="Times New Roman" w:hAnsi="Verdana"/>
-        </w:rPr>
-        <w:t xml:space="preserve"> open the Preferences Pane. (On Mac OS X: Select the </w:t>
-      </w:r>
-      <w:proofErr w:type="spellStart"/>
-      <w:r>
-        <w:rPr>
-          <w:rFonts w:ascii="Verdana" w:eastAsia="Times New Roman" w:hAnsi="Verdana"/>
-        </w:rPr>
-        <w:t>MuseScore</w:t>
-      </w:r>
-      <w:proofErr w:type="spellEnd"/>
-      <w:r>
-        <w:rPr>
-          <w:rFonts w:ascii="Verdana" w:eastAsia="Times New Roman" w:hAnsi="Verdana"/>
-        </w:rPr>
-        <w:t xml:space="preserve"> Menu then Preferences. On Windows or Linux: Select the Edit Menu then Preferences.)</w:t>
+        <w:t>From MuseScore open the Preferences Pane. (On Mac OS X: Select the MuseScore Menu then Preferences. On Windows or Linux: Select the Edit Menu then Preferences.)</w:t>
       </w:r>
     </w:p>
     <w:p>
@@ -1744,37 +1246,12 @@
         <w:t xml:space="preserve">Select the correct instruments.xml for your language. The instruments files are located in the /instruments/ in the </w:t>
       </w:r>
       <w:hyperlink r:id="rId16" w:history="1">
-        <w:proofErr w:type="spellStart"/>
         <w:r>
           <w:rPr>
             <w:rStyle w:val="Hyperlink"/>
             <w:rFonts w:ascii="Verdana" w:eastAsia="Times New Roman" w:hAnsi="Verdana"/>
           </w:rPr>
-          <w:t>MuseScore</w:t>
-        </w:r>
-        <w:proofErr w:type="spellEnd"/>
-        <w:r>
-          <w:rPr>
-            <w:rStyle w:val="Hyperlink"/>
-            <w:rFonts w:ascii="Verdana" w:eastAsia="Times New Roman" w:hAnsi="Verdana"/>
-          </w:rPr>
-          <w:t xml:space="preserve"> </w:t>
-        </w:r>
-        <w:proofErr w:type="spellStart"/>
-        <w:r>
-          <w:rPr>
-            <w:rStyle w:val="Hyperlink"/>
-            <w:rFonts w:ascii="Verdana" w:eastAsia="Times New Roman" w:hAnsi="Verdana"/>
-          </w:rPr>
-          <w:t>Plugin</w:t>
-        </w:r>
-        <w:proofErr w:type="spellEnd"/>
-        <w:r>
-          <w:rPr>
-            <w:rStyle w:val="Hyperlink"/>
-            <w:rFonts w:ascii="Verdana" w:eastAsia="Times New Roman" w:hAnsi="Verdana"/>
-          </w:rPr>
-          <w:t xml:space="preserve"> Directory</w:t>
+          <w:t>MuseScore Plugin Directory</w:t>
         </w:r>
       </w:hyperlink>
       <w:r>
@@ -1907,21 +1384,7 @@
         <w:rPr>
           <w:rFonts w:ascii="Verdana" w:hAnsi="Verdana"/>
         </w:rPr>
-        <w:t xml:space="preserve">When generating a score, the Bells Used </w:t>
-      </w:r>
-      <w:proofErr w:type="spellStart"/>
-      <w:r>
-        <w:rPr>
-          <w:rFonts w:ascii="Verdana" w:hAnsi="Verdana"/>
-        </w:rPr>
-        <w:t>Plugin</w:t>
-      </w:r>
-      <w:proofErr w:type="spellEnd"/>
-      <w:r>
-        <w:rPr>
-          <w:rFonts w:ascii="Verdana" w:hAnsi="Verdana"/>
-        </w:rPr>
-        <w:t xml:space="preserve"> generates a score that is visually correct when printed, but it needs several adjustments to achieve this presentation. </w:t>
+        <w:t xml:space="preserve">When generating a score, the Bells Used Plugin generates a score that is visually correct when printed, but it needs several adjustments to achieve this presentation. </w:t>
       </w:r>
     </w:p>
     <w:p>
@@ -1942,14 +1405,12 @@
         </w:rPr>
         <w:t xml:space="preserve">Notes that are already represented by a different enharmonic representation are printed with an X </w:t>
       </w:r>
-      <w:proofErr w:type="spellStart"/>
-      <w:r>
-        <w:rPr>
-          <w:rFonts w:ascii="Verdana" w:eastAsia="Times New Roman" w:hAnsi="Verdana"/>
-        </w:rPr>
-        <w:t>notehead</w:t>
-      </w:r>
-      <w:proofErr w:type="spellEnd"/>
+      <w:r>
+        <w:rPr>
+          <w:rFonts w:ascii="Verdana" w:eastAsia="Times New Roman" w:hAnsi="Verdana"/>
+        </w:rPr>
+        <w:t>note head</w:t>
+      </w:r>
       <w:r>
         <w:rPr>
           <w:rFonts w:ascii="Verdana" w:eastAsia="Times New Roman" w:hAnsi="Verdana"/>
@@ -1968,14 +1429,12 @@
         </w:rPr>
         <w:t xml:space="preserve">4 is printed with an X </w:t>
       </w:r>
-      <w:proofErr w:type="spellStart"/>
-      <w:r>
-        <w:rPr>
-          <w:rFonts w:ascii="Verdana" w:eastAsia="Times New Roman" w:hAnsi="Verdana"/>
-        </w:rPr>
-        <w:t>notehead</w:t>
-      </w:r>
-      <w:proofErr w:type="spellEnd"/>
+      <w:r>
+        <w:rPr>
+          <w:rFonts w:ascii="Verdana" w:eastAsia="Times New Roman" w:hAnsi="Verdana"/>
+        </w:rPr>
+        <w:t>note head</w:t>
+      </w:r>
       <w:r>
         <w:rPr>
           <w:rFonts w:ascii="Verdana" w:eastAsia="Times New Roman" w:hAnsi="Verdana"/>
@@ -2006,14 +1465,12 @@
         </w:rPr>
         <w:t xml:space="preserve">4 is printed with an X </w:t>
       </w:r>
-      <w:proofErr w:type="spellStart"/>
-      <w:r>
-        <w:rPr>
-          <w:rFonts w:ascii="Verdana" w:eastAsia="Times New Roman" w:hAnsi="Verdana"/>
-        </w:rPr>
-        <w:t>notehead</w:t>
-      </w:r>
-      <w:proofErr w:type="spellEnd"/>
+      <w:r>
+        <w:rPr>
+          <w:rFonts w:ascii="Verdana" w:eastAsia="Times New Roman" w:hAnsi="Verdana"/>
+        </w:rPr>
+        <w:t>note head</w:t>
+      </w:r>
       <w:r>
         <w:rPr>
           <w:rFonts w:ascii="Verdana" w:eastAsia="Times New Roman" w:hAnsi="Verdana"/>
@@ -2030,49 +1487,7 @@
         <w:rPr>
           <w:rFonts w:ascii="Verdana" w:eastAsia="Times New Roman" w:hAnsi="Verdana"/>
         </w:rPr>
-        <w:t xml:space="preserve">4. (Preexisting precedent is to place the related </w:t>
-      </w:r>
-      <w:proofErr w:type="spellStart"/>
-      <w:r>
-        <w:rPr>
-          <w:rFonts w:ascii="Verdana" w:eastAsia="Times New Roman" w:hAnsi="Verdana"/>
-        </w:rPr>
-        <w:t>enharmonics</w:t>
-      </w:r>
-      <w:proofErr w:type="spellEnd"/>
-      <w:r>
-        <w:rPr>
-          <w:rFonts w:ascii="Verdana" w:eastAsia="Times New Roman" w:hAnsi="Verdana"/>
-        </w:rPr>
-        <w:t xml:space="preserve"> within parentheses. </w:t>
-      </w:r>
-      <w:proofErr w:type="spellStart"/>
-      <w:r>
-        <w:rPr>
-          <w:rFonts w:ascii="Verdana" w:eastAsia="Times New Roman" w:hAnsi="Verdana"/>
-        </w:rPr>
-        <w:t>MuseScore</w:t>
-      </w:r>
-      <w:proofErr w:type="spellEnd"/>
-      <w:r>
-        <w:rPr>
-          <w:rFonts w:ascii="Verdana" w:eastAsia="Times New Roman" w:hAnsi="Verdana"/>
-        </w:rPr>
-        <w:t xml:space="preserve"> does not allow </w:t>
-      </w:r>
-      <w:proofErr w:type="spellStart"/>
-      <w:r>
-        <w:rPr>
-          <w:rFonts w:ascii="Verdana" w:eastAsia="Times New Roman" w:hAnsi="Verdana"/>
-        </w:rPr>
-        <w:t>plugins</w:t>
-      </w:r>
-      <w:proofErr w:type="spellEnd"/>
-      <w:r>
-        <w:rPr>
-          <w:rFonts w:ascii="Verdana" w:eastAsia="Times New Roman" w:hAnsi="Verdana"/>
-        </w:rPr>
-        <w:t xml:space="preserve"> to access the parenthesis symbols.) </w:t>
+        <w:t xml:space="preserve">4. (Preexisting precedent is to place the related enharmonics within parentheses. MuseScore does not allow plugins to access the parenthesis symbols.) </w:t>
       </w:r>
     </w:p>
     <w:p>
@@ -2091,21 +1506,13 @@
         <w:rPr>
           <w:rFonts w:ascii="Verdana" w:eastAsia="Times New Roman" w:hAnsi="Verdana"/>
         </w:rPr>
-        <w:t xml:space="preserve">Notes that are </w:t>
-      </w:r>
-      <w:proofErr w:type="gramStart"/>
-      <w:r>
-        <w:rPr>
-          <w:rFonts w:ascii="Verdana" w:eastAsia="Times New Roman" w:hAnsi="Verdana"/>
-        </w:rPr>
-        <w:t>follow</w:t>
-      </w:r>
-      <w:proofErr w:type="gramEnd"/>
-      <w:r>
-        <w:rPr>
-          <w:rFonts w:ascii="Verdana" w:eastAsia="Times New Roman" w:hAnsi="Verdana"/>
-        </w:rPr>
-        <w:t xml:space="preserve"> their related flat are printed as a flat. In this example, G</w:t>
+        <w:t xml:space="preserve">Notes that follow their related flat are printed as a flat. </w:t>
+      </w:r>
+      <w:r>
+        <w:rPr>
+          <w:rFonts w:ascii="Verdana" w:eastAsia="Times New Roman" w:hAnsi="Verdana"/>
+        </w:rPr>
+        <w:t>In this example, G</w:t>
       </w:r>
       <w:r>
         <w:rPr>
@@ -2153,49 +1560,7 @@
         <w:rPr>
           <w:rFonts w:ascii="Verdana" w:eastAsia="Times New Roman" w:hAnsi="Verdana"/>
         </w:rPr>
-        <w:t xml:space="preserve">4. The </w:t>
-      </w:r>
-      <w:proofErr w:type="spellStart"/>
-      <w:r>
-        <w:rPr>
-          <w:rFonts w:ascii="Verdana" w:eastAsia="Times New Roman" w:hAnsi="Verdana"/>
-        </w:rPr>
-        <w:t>plugin</w:t>
-      </w:r>
-      <w:proofErr w:type="spellEnd"/>
-      <w:r>
-        <w:rPr>
-          <w:rFonts w:ascii="Verdana" w:eastAsia="Times New Roman" w:hAnsi="Verdana"/>
-        </w:rPr>
-        <w:t xml:space="preserve"> will properly adjust for this when generating Bells Used or Bells Not Used information from an existing Bell Used Score. (This is due to a restriction on </w:t>
-      </w:r>
-      <w:proofErr w:type="spellStart"/>
-      <w:r>
-        <w:rPr>
-          <w:rFonts w:ascii="Verdana" w:eastAsia="Times New Roman" w:hAnsi="Verdana"/>
-        </w:rPr>
-        <w:t>plugins</w:t>
-      </w:r>
-      <w:proofErr w:type="spellEnd"/>
-      <w:r>
-        <w:rPr>
-          <w:rFonts w:ascii="Verdana" w:eastAsia="Times New Roman" w:hAnsi="Verdana"/>
-        </w:rPr>
-        <w:t xml:space="preserve"> in </w:t>
-      </w:r>
-      <w:proofErr w:type="spellStart"/>
-      <w:r>
-        <w:rPr>
-          <w:rFonts w:ascii="Verdana" w:eastAsia="Times New Roman" w:hAnsi="Verdana"/>
-        </w:rPr>
-        <w:t>MuseScore</w:t>
-      </w:r>
-      <w:proofErr w:type="spellEnd"/>
-      <w:r>
-        <w:rPr>
-          <w:rFonts w:ascii="Verdana" w:eastAsia="Times New Roman" w:hAnsi="Verdana"/>
-        </w:rPr>
-        <w:t xml:space="preserve"> being unable to hide or suppress an accidental symbol.)</w:t>
+        <w:t>4. The plugin will properly adjust for this when generating Bells Used or Bells Not Used information from an existing Bell Used Score. (This is due to a restriction on plugins in MuseScore being unable to hide or suppress an accidental symbol.)</w:t>
       </w:r>
     </w:p>
     <w:p>
@@ -2214,35 +1579,7 @@
         <w:rPr>
           <w:rFonts w:ascii="Verdana" w:eastAsia="Times New Roman" w:hAnsi="Verdana"/>
         </w:rPr>
-        <w:t xml:space="preserve">Several quarter notes are written in the staff that has a lesser number of notes. In this example, five E6 quarter notes are printed. These notes are automatically hidden and are not visible in the printed form (This is due to a restriction on </w:t>
-      </w:r>
-      <w:proofErr w:type="spellStart"/>
-      <w:r>
-        <w:rPr>
-          <w:rFonts w:ascii="Verdana" w:eastAsia="Times New Roman" w:hAnsi="Verdana"/>
-        </w:rPr>
-        <w:t>plugins</w:t>
-      </w:r>
-      <w:proofErr w:type="spellEnd"/>
-      <w:r>
-        <w:rPr>
-          <w:rFonts w:ascii="Verdana" w:eastAsia="Times New Roman" w:hAnsi="Verdana"/>
-        </w:rPr>
-        <w:t xml:space="preserve"> in </w:t>
-      </w:r>
-      <w:proofErr w:type="spellStart"/>
-      <w:r>
-        <w:rPr>
-          <w:rFonts w:ascii="Verdana" w:eastAsia="Times New Roman" w:hAnsi="Verdana"/>
-        </w:rPr>
-        <w:t>MuseScore</w:t>
-      </w:r>
-      <w:proofErr w:type="spellEnd"/>
-      <w:r>
-        <w:rPr>
-          <w:rFonts w:ascii="Verdana" w:eastAsia="Times New Roman" w:hAnsi="Verdana"/>
-        </w:rPr>
-        <w:t xml:space="preserve"> being unable to hide rests.)</w:t>
+        <w:t>Several quarter notes are written in the staff that has a lesser number of notes. In this example, five E6 quarter notes are printed. These notes are automatically hidden and are not visible in the printed form (This is due to a restriction on plugins in MuseScore being unable to hide rests.)</w:t>
       </w:r>
     </w:p>
     <w:p>
@@ -2272,35 +1609,7 @@
         <w:rPr>
           <w:rFonts w:ascii="Verdana" w:eastAsia="Times New Roman" w:hAnsi="Verdana"/>
         </w:rPr>
-        <w:t xml:space="preserve">Why doesn't the </w:t>
-      </w:r>
-      <w:proofErr w:type="spellStart"/>
-      <w:r>
-        <w:rPr>
-          <w:rFonts w:ascii="Verdana" w:eastAsia="Times New Roman" w:hAnsi="Verdana"/>
-        </w:rPr>
-        <w:t>plugin</w:t>
-      </w:r>
-      <w:proofErr w:type="spellEnd"/>
-      <w:r>
-        <w:rPr>
-          <w:rFonts w:ascii="Verdana" w:eastAsia="Times New Roman" w:hAnsi="Verdana"/>
-        </w:rPr>
-        <w:t xml:space="preserve"> do everything Finale's Create </w:t>
-      </w:r>
-      <w:proofErr w:type="spellStart"/>
-      <w:r>
-        <w:rPr>
-          <w:rFonts w:ascii="Verdana" w:eastAsia="Times New Roman" w:hAnsi="Verdana"/>
-        </w:rPr>
-        <w:t>Handbells</w:t>
-      </w:r>
-      <w:proofErr w:type="spellEnd"/>
-      <w:r>
-        <w:rPr>
-          <w:rFonts w:ascii="Verdana" w:eastAsia="Times New Roman" w:hAnsi="Verdana"/>
-        </w:rPr>
-        <w:t xml:space="preserve"> Used Chart plug-in does?</w:t>
+        <w:t>Why doesn't the plugin do everything Finale's Create Handbells Used Chart plug-in does?</w:t>
       </w:r>
     </w:p>
     <w:p>
@@ -2315,35 +1624,7 @@
         <w:rPr>
           <w:rFonts w:ascii="Verdana" w:hAnsi="Verdana"/>
         </w:rPr>
-        <w:t xml:space="preserve">The </w:t>
-      </w:r>
-      <w:proofErr w:type="spellStart"/>
-      <w:r>
-        <w:rPr>
-          <w:rFonts w:ascii="Verdana" w:hAnsi="Verdana"/>
-        </w:rPr>
-        <w:t>plugin</w:t>
-      </w:r>
-      <w:proofErr w:type="spellEnd"/>
-      <w:r>
-        <w:rPr>
-          <w:rFonts w:ascii="Verdana" w:hAnsi="Verdana"/>
-        </w:rPr>
-        <w:t xml:space="preserve"> does implement many of the features from Finale's Create </w:t>
-      </w:r>
-      <w:proofErr w:type="spellStart"/>
-      <w:r>
-        <w:rPr>
-          <w:rFonts w:ascii="Verdana" w:hAnsi="Verdana"/>
-        </w:rPr>
-        <w:t>Handbells</w:t>
-      </w:r>
-      <w:proofErr w:type="spellEnd"/>
-      <w:r>
-        <w:rPr>
-          <w:rFonts w:ascii="Verdana" w:hAnsi="Verdana"/>
-        </w:rPr>
-        <w:t xml:space="preserve"> Used Chart plug-in. In some cases it offers additional options, and in other cases it implements the most commonly used options. If you would like additional options, please </w:t>
+        <w:t xml:space="preserve">The plugin does implement many of the features from Finale's Create Handbells Used Chart plug-in. In some cases it offers additional options, and in other cases it implements the most commonly used options. If you would like additional options, please </w:t>
       </w:r>
       <w:r>
         <w:rPr>
@@ -2371,35 +1652,7 @@
           <w:rFonts w:ascii="Verdana" w:eastAsia="Times New Roman" w:hAnsi="Verdana"/>
         </w:rPr>
         <w:lastRenderedPageBreak/>
-        <w:t xml:space="preserve">Why doesn't the </w:t>
-      </w:r>
-      <w:proofErr w:type="spellStart"/>
-      <w:r>
-        <w:rPr>
-          <w:rFonts w:ascii="Verdana" w:eastAsia="Times New Roman" w:hAnsi="Verdana"/>
-        </w:rPr>
-        <w:t>plugin</w:t>
-      </w:r>
-      <w:proofErr w:type="spellEnd"/>
-      <w:r>
-        <w:rPr>
-          <w:rFonts w:ascii="Verdana" w:eastAsia="Times New Roman" w:hAnsi="Verdana"/>
-        </w:rPr>
-        <w:t xml:space="preserve"> work on </w:t>
-      </w:r>
-      <w:proofErr w:type="spellStart"/>
-      <w:r>
-        <w:rPr>
-          <w:rFonts w:ascii="Verdana" w:eastAsia="Times New Roman" w:hAnsi="Verdana"/>
-        </w:rPr>
-        <w:t>MuseScore</w:t>
-      </w:r>
-      <w:proofErr w:type="spellEnd"/>
-      <w:r>
-        <w:rPr>
-          <w:rFonts w:ascii="Verdana" w:eastAsia="Times New Roman" w:hAnsi="Verdana"/>
-        </w:rPr>
-        <w:t xml:space="preserve"> 2.0?</w:t>
+        <w:t>Why doesn't the plugin work on MuseScore 2.0?</w:t>
       </w:r>
     </w:p>
     <w:p>
@@ -2414,49 +1667,7 @@
         <w:rPr>
           <w:rFonts w:ascii="Verdana" w:hAnsi="Verdana"/>
         </w:rPr>
-        <w:t xml:space="preserve">At the moment, </w:t>
-      </w:r>
-      <w:proofErr w:type="spellStart"/>
-      <w:r>
-        <w:rPr>
-          <w:rFonts w:ascii="Verdana" w:hAnsi="Verdana"/>
-        </w:rPr>
-        <w:t>MuseScore</w:t>
-      </w:r>
-      <w:proofErr w:type="spellEnd"/>
-      <w:r>
-        <w:rPr>
-          <w:rFonts w:ascii="Verdana" w:hAnsi="Verdana"/>
-        </w:rPr>
-        <w:t xml:space="preserve"> 2.0 doesn't allow for </w:t>
-      </w:r>
-      <w:proofErr w:type="spellStart"/>
-      <w:r>
-        <w:rPr>
-          <w:rFonts w:ascii="Verdana" w:hAnsi="Verdana"/>
-        </w:rPr>
-        <w:t>plugins</w:t>
-      </w:r>
-      <w:proofErr w:type="spellEnd"/>
-      <w:r>
-        <w:rPr>
-          <w:rFonts w:ascii="Verdana" w:hAnsi="Verdana"/>
-        </w:rPr>
-        <w:t xml:space="preserve"> to have their own user interfaces. Once this functionality matures in </w:t>
-      </w:r>
-      <w:proofErr w:type="spellStart"/>
-      <w:r>
-        <w:rPr>
-          <w:rFonts w:ascii="Verdana" w:hAnsi="Verdana"/>
-        </w:rPr>
-        <w:t>MuseScore</w:t>
-      </w:r>
-      <w:proofErr w:type="spellEnd"/>
-      <w:r>
-        <w:rPr>
-          <w:rFonts w:ascii="Verdana" w:hAnsi="Verdana"/>
-        </w:rPr>
-        <w:t xml:space="preserve"> 2.0 a version will be offered for that system.</w:t>
+        <w:t>At the moment, MuseScore 2.0 doesn't allow for plugins to have their own user interfaces. Once this functionality matures in MuseScore 2.0 a version will be offered for that system.</w:t>
       </w:r>
     </w:p>
     <w:p>
@@ -2471,21 +1682,7 @@
         <w:rPr>
           <w:rFonts w:ascii="Verdana" w:eastAsia="Times New Roman" w:hAnsi="Verdana"/>
         </w:rPr>
-        <w:t xml:space="preserve">Why doesn't the </w:t>
-      </w:r>
-      <w:proofErr w:type="spellStart"/>
-      <w:r>
-        <w:rPr>
-          <w:rFonts w:ascii="Verdana" w:eastAsia="Times New Roman" w:hAnsi="Verdana"/>
-        </w:rPr>
-        <w:t>plugin</w:t>
-      </w:r>
-      <w:proofErr w:type="spellEnd"/>
-      <w:r>
-        <w:rPr>
-          <w:rFonts w:ascii="Verdana" w:eastAsia="Times New Roman" w:hAnsi="Verdana"/>
-        </w:rPr>
-        <w:t xml:space="preserve"> do X?</w:t>
+        <w:t>Why doesn't the plugin do X?</w:t>
       </w:r>
     </w:p>
     <w:p>
@@ -2500,21 +1697,7 @@
         <w:rPr>
           <w:rFonts w:ascii="Verdana" w:hAnsi="Verdana"/>
         </w:rPr>
-        <w:t xml:space="preserve">I'm not sure. There may or may not be a good reason, although we have already considered and rejected writing in a combination </w:t>
-      </w:r>
-      <w:proofErr w:type="spellStart"/>
-      <w:r>
-        <w:rPr>
-          <w:rFonts w:ascii="Verdana" w:hAnsi="Verdana"/>
-        </w:rPr>
-        <w:t>hooka</w:t>
-      </w:r>
-      <w:proofErr w:type="spellEnd"/>
-      <w:r>
-        <w:rPr>
-          <w:rFonts w:ascii="Verdana" w:hAnsi="Verdana"/>
-        </w:rPr>
-        <w:t xml:space="preserve"> and coffee maker, that also makes julienne fries! You're encouraged to request additional features, </w:t>
+        <w:t xml:space="preserve">I'm not sure. There may or may not be a good reason, although we have already considered and rejected writing in a combination hooka and coffee maker, that also makes julienne fries! You're encouraged to request additional features, </w:t>
       </w:r>
       <w:r>
         <w:rPr>
@@ -2560,7 +1743,7 @@
         <w:rPr>
           <w:rFonts w:ascii="Verdana" w:eastAsia="Times New Roman" w:hAnsi="Verdana"/>
         </w:rPr>
-        <w:t>V 1.03 – 23 June 23, 2013 – Bug Fix Release.</w:t>
+        <w:t xml:space="preserve">v 1.04 – 11 November, 2013 – Small Code Cleanup Release.  </w:t>
       </w:r>
     </w:p>
     <w:p>
@@ -2575,19 +1758,17 @@
           <w:rFonts w:ascii="Verdana" w:eastAsia="Times New Roman" w:hAnsi="Verdana"/>
         </w:rPr>
       </w:pPr>
-      <w:proofErr w:type="gramStart"/>
       <w:r>
         <w:rPr>
           <w:rFonts w:ascii="Verdana" w:eastAsia="Times New Roman" w:hAnsi="Verdana"/>
         </w:rPr>
         <w:t>v</w:t>
       </w:r>
-      <w:proofErr w:type="gramEnd"/>
-      <w:r>
-        <w:rPr>
-          <w:rFonts w:ascii="Verdana" w:eastAsia="Times New Roman" w:hAnsi="Verdana"/>
-        </w:rPr>
-        <w:t xml:space="preserve"> 1.02 – 8 October 2012 – Bug Fix Release. </w:t>
+      <w:r>
+        <w:rPr>
+          <w:rFonts w:ascii="Verdana" w:eastAsia="Times New Roman" w:hAnsi="Verdana"/>
+        </w:rPr>
+        <w:t xml:space="preserve"> 1.03 – 23 June 23, 2013 – Bug Fix Release.</w:t>
       </w:r>
     </w:p>
     <w:p>
@@ -2602,37 +1783,17 @@
           <w:rFonts w:ascii="Verdana" w:eastAsia="Times New Roman" w:hAnsi="Verdana"/>
         </w:rPr>
       </w:pPr>
-      <w:proofErr w:type="gramStart"/>
       <w:r>
         <w:rPr>
           <w:rFonts w:ascii="Verdana" w:eastAsia="Times New Roman" w:hAnsi="Verdana"/>
         </w:rPr>
         <w:t>v</w:t>
       </w:r>
-      <w:proofErr w:type="gramEnd"/>
-      <w:r>
-        <w:rPr>
-          <w:rFonts w:ascii="Verdana" w:eastAsia="Times New Roman" w:hAnsi="Verdana"/>
-        </w:rPr>
-        <w:t xml:space="preserve"> 1.01 – </w:t>
-      </w:r>
-      <w:r>
-        <w:rPr>
-          <w:rFonts w:ascii="Verdana" w:eastAsia="Times New Roman" w:hAnsi="Verdana"/>
-        </w:rPr>
-        <w:t>30</w:t>
-      </w:r>
-      <w:r>
-        <w:rPr>
-          <w:rFonts w:ascii="Verdana" w:eastAsia="Times New Roman" w:hAnsi="Verdana"/>
-        </w:rPr>
-        <w:t xml:space="preserve"> September 2012</w:t>
-      </w:r>
-      <w:r>
-        <w:rPr>
-          <w:rFonts w:ascii="Verdana" w:eastAsia="Times New Roman" w:hAnsi="Verdana"/>
-        </w:rPr>
-        <w:t xml:space="preserve"> – Bug Fix Release.</w:t>
+      <w:r>
+        <w:rPr>
+          <w:rFonts w:ascii="Verdana" w:eastAsia="Times New Roman" w:hAnsi="Verdana"/>
+        </w:rPr>
+        <w:t xml:space="preserve"> 1.02 – 8 October 2012 – Bug Fix Release. </w:t>
       </w:r>
     </w:p>
     <w:p>
@@ -2651,27 +1812,50 @@
         <w:rPr>
           <w:rFonts w:ascii="Verdana" w:eastAsia="Times New Roman" w:hAnsi="Verdana"/>
         </w:rPr>
+        <w:t xml:space="preserve">v 1.01 – </w:t>
+      </w:r>
+      <w:r>
+        <w:rPr>
+          <w:rFonts w:ascii="Verdana" w:eastAsia="Times New Roman" w:hAnsi="Verdana"/>
+        </w:rPr>
+        <w:t>30</w:t>
+      </w:r>
+      <w:r>
+        <w:rPr>
+          <w:rFonts w:ascii="Verdana" w:eastAsia="Times New Roman" w:hAnsi="Verdana"/>
+        </w:rPr>
+        <w:t xml:space="preserve"> September 2012</w:t>
+      </w:r>
+      <w:r>
+        <w:rPr>
+          <w:rFonts w:ascii="Verdana" w:eastAsia="Times New Roman" w:hAnsi="Verdana"/>
+        </w:rPr>
+        <w:t xml:space="preserve"> – Bug Fix Release.</w:t>
+      </w:r>
+    </w:p>
+    <w:p>
+      <w:pPr>
+        <w:numPr>
+          <w:ilvl w:val="0"/>
+          <w:numId w:val="8"/>
+        </w:numPr>
+        <w:spacing w:before="100" w:beforeAutospacing="1" w:after="100" w:afterAutospacing="1"/>
+        <w:divId w:val="222637868"/>
+        <w:rPr>
+          <w:rFonts w:ascii="Verdana" w:eastAsia="Times New Roman" w:hAnsi="Verdana"/>
+        </w:rPr>
+      </w:pPr>
+      <w:r>
+        <w:rPr>
+          <w:rFonts w:ascii="Verdana" w:eastAsia="Times New Roman" w:hAnsi="Verdana"/>
+        </w:rPr>
         <w:t>v 1.0  – 28 September 2012  –</w:t>
       </w:r>
       <w:r>
         <w:rPr>
           <w:rFonts w:ascii="Verdana" w:eastAsia="Times New Roman" w:hAnsi="Verdana"/>
         </w:rPr>
-        <w:t xml:space="preserve"> Initial Release. Derived from Mike </w:t>
-      </w:r>
-      <w:proofErr w:type="spellStart"/>
-      <w:r>
-        <w:rPr>
-          <w:rFonts w:ascii="Verdana" w:eastAsia="Times New Roman" w:hAnsi="Verdana"/>
-        </w:rPr>
-        <w:t>Magatagan's</w:t>
-      </w:r>
-      <w:proofErr w:type="spellEnd"/>
-      <w:r>
-        <w:rPr>
-          <w:rFonts w:ascii="Verdana" w:eastAsia="Times New Roman" w:hAnsi="Verdana"/>
-        </w:rPr>
-        <w:t xml:space="preserve"> </w:t>
+        <w:t xml:space="preserve"> Initial Release. Derived from Mike Magatagan's </w:t>
       </w:r>
       <w:hyperlink r:id="rId18" w:history="1">
         <w:r>
@@ -2679,17 +1863,8 @@
             <w:rStyle w:val="Hyperlink"/>
             <w:rFonts w:ascii="Verdana" w:eastAsia="Times New Roman" w:hAnsi="Verdana"/>
           </w:rPr>
-          <w:t xml:space="preserve">Count Notes </w:t>
+          <w:t>Count Notes plugin</w:t>
         </w:r>
-        <w:proofErr w:type="spellStart"/>
-        <w:r>
-          <w:rPr>
-            <w:rStyle w:val="Hyperlink"/>
-            <w:rFonts w:ascii="Verdana" w:eastAsia="Times New Roman" w:hAnsi="Verdana"/>
-          </w:rPr>
-          <w:t>plugin</w:t>
-        </w:r>
-        <w:proofErr w:type="spellEnd"/>
       </w:hyperlink>
       <w:r>
         <w:rPr>
@@ -4539,7 +3714,7 @@
 </file>
 
 <file path=customXml/itemProps1.xml><?xml version="1.0" encoding="utf-8"?>
-<ds:datastoreItem xmlns:ds="http://schemas.openxmlformats.org/officeDocument/2006/customXml" ds:itemID="{40314319-9C25-479A-8D32-6EB627832ECF}">
+<ds:datastoreItem xmlns:ds="http://schemas.openxmlformats.org/officeDocument/2006/customXml" ds:itemID="{8DB2CED6-889E-486E-927B-C8D7EC021CC9}">
   <ds:schemaRefs>
     <ds:schemaRef ds:uri="http://schemas.openxmlformats.org/officeDocument/2006/bibliography"/>
   </ds:schemaRefs>

</xml_diff>